<commit_message>
changes and added  a tempate for idigency
</commit_message>
<xml_diff>
--- a/File_Templates/Template_Certificate_of_Indigency.docx
+++ b/File_Templates/Template_Certificate_of_Indigency.docx
@@ -1,6 +1,6 @@
 
 <file path=word/document.xml><?xml version="1.0" encoding="utf-8"?>
-<w:document xmlns:wpc="http://schemas.microsoft.com/office/word/2010/wordprocessingCanvas" xmlns:mc="http://schemas.openxmlformats.org/markup-compatibility/2006" xmlns:o="urn:schemas-microsoft-com:office:office" xmlns:r="http://schemas.openxmlformats.org/officeDocument/2006/relationships" xmlns:m="http://schemas.openxmlformats.org/officeDocument/2006/math" xmlns:v="urn:schemas-microsoft-com:vml" xmlns:wp14="http://schemas.microsoft.com/office/word/2010/wordprocessingDrawing" xmlns:wp="http://schemas.openxmlformats.org/drawingml/2006/wordprocessingDrawing" xmlns:w="http://schemas.openxmlformats.org/wordprocessingml/2006/main" xmlns:w14="http://schemas.microsoft.com/office/word/2010/wordml" xmlns:w10="urn:schemas-microsoft-com:office:word" xmlns:w15="http://schemas.microsoft.com/office/word/2012/wordml" xmlns:wpg="http://schemas.microsoft.com/office/word/2010/wordprocessingGroup" xmlns:wpi="http://schemas.microsoft.com/office/word/2010/wordprocessingInk" xmlns:wne="http://schemas.microsoft.com/office/word/2006/wordml" xmlns:wps="http://schemas.microsoft.com/office/word/2010/wordprocessingShape" xmlns:wpsCustomData="http://www.wps.cn/officeDocument/2013/wpsCustomData" mc:Ignorable="w14 w15 wp14">
+<w:document xmlns:wpc="http://schemas.microsoft.com/office/word/2010/wordprocessingCanvas" xmlns:cx="http://schemas.microsoft.com/office/drawing/2014/chartex" xmlns:cx1="http://schemas.microsoft.com/office/drawing/2015/9/8/chartex" xmlns:cx2="http://schemas.microsoft.com/office/drawing/2015/10/21/chartex" xmlns:cx3="http://schemas.microsoft.com/office/drawing/2016/5/9/chartex" xmlns:cx4="http://schemas.microsoft.com/office/drawing/2016/5/10/chartex" xmlns:cx5="http://schemas.microsoft.com/office/drawing/2016/5/11/chartex" xmlns:cx6="http://schemas.microsoft.com/office/drawing/2016/5/12/chartex" xmlns:cx7="http://schemas.microsoft.com/office/drawing/2016/5/13/chartex" xmlns:cx8="http://schemas.microsoft.com/office/drawing/2016/5/14/chartex" xmlns:mc="http://schemas.openxmlformats.org/markup-compatibility/2006" xmlns:aink="http://schemas.microsoft.com/office/drawing/2016/ink" xmlns:am3d="http://schemas.microsoft.com/office/drawing/2017/model3d" xmlns:o="urn:schemas-microsoft-com:office:office" xmlns:oel="http://schemas.microsoft.com/office/2019/extlst" xmlns:r="http://schemas.openxmlformats.org/officeDocument/2006/relationships" xmlns:m="http://schemas.openxmlformats.org/officeDocument/2006/math" xmlns:v="urn:schemas-microsoft-com:vml" xmlns:wp14="http://schemas.microsoft.com/office/word/2010/wordprocessingDrawing" xmlns:wp="http://schemas.openxmlformats.org/drawingml/2006/wordprocessingDrawing" xmlns:w10="urn:schemas-microsoft-com:office:word" xmlns:w="http://schemas.openxmlformats.org/wordprocessingml/2006/main" xmlns:w14="http://schemas.microsoft.com/office/word/2010/wordml" xmlns:w15="http://schemas.microsoft.com/office/word/2012/wordml" xmlns:w16cex="http://schemas.microsoft.com/office/word/2018/wordml/cex" xmlns:w16cid="http://schemas.microsoft.com/office/word/2016/wordml/cid" xmlns:w16="http://schemas.microsoft.com/office/word/2018/wordml" xmlns:w16du="http://schemas.microsoft.com/office/word/2023/wordml/word16du" xmlns:w16sdtdh="http://schemas.microsoft.com/office/word/2020/wordml/sdtdatahash" xmlns:w16se="http://schemas.microsoft.com/office/word/2015/wordml/symex" xmlns:wpg="http://schemas.microsoft.com/office/word/2010/wordprocessingGroup" xmlns:wpi="http://schemas.microsoft.com/office/word/2010/wordprocessingInk" xmlns:wne="http://schemas.microsoft.com/office/word/2006/wordml" xmlns:wps="http://schemas.microsoft.com/office/word/2010/wordprocessingShape" mc:Ignorable="w14 w15 w16se w16cid w16 w16cex w16sdtdh w16du wp14">
   <w:body>
     <w:p>
       <w:pPr>
@@ -11,8 +11,11 @@
         </w:rPr>
       </w:pPr>
       <w:r>
+        <w:rPr>
+          <w:noProof/>
+        </w:rPr>
         <w:drawing>
-          <wp:anchor distT="0" distB="0" distL="114300" distR="114300" simplePos="0" relativeHeight="251662336" behindDoc="0" locked="0" layoutInCell="1" allowOverlap="1">
+          <wp:anchor distT="0" distB="0" distL="114300" distR="114300" simplePos="0" relativeHeight="251662336" behindDoc="0" locked="0" layoutInCell="1" allowOverlap="1" wp14:anchorId="587149A8" wp14:editId="0D23A679">
             <wp:simplePos x="0" y="0"/>
             <wp:positionH relativeFrom="column">
               <wp:posOffset>4625340</wp:posOffset>
@@ -37,7 +40,7 @@
                     </pic:cNvPicPr>
                   </pic:nvPicPr>
                   <pic:blipFill>
-                    <a:blip r:embed="rId6" cstate="print">
+                    <a:blip r:embed="rId7" cstate="print">
                       <a:extLst>
                         <a:ext uri="{28A0092B-C50C-407E-A947-70E740481C1C}">
                           <a14:useLocalDpi xmlns:a14="http://schemas.microsoft.com/office/drawing/2010/main" val="0"/>
@@ -71,9 +74,10 @@
       <w:r>
         <w:rPr>
           <w:rFonts w:ascii="Arial" w:hAnsi="Arial" w:cs="Arial"/>
+          <w:noProof/>
         </w:rPr>
         <w:drawing>
-          <wp:anchor distT="0" distB="0" distL="114300" distR="114300" simplePos="0" relativeHeight="251659264" behindDoc="0" locked="0" layoutInCell="1" allowOverlap="1">
+          <wp:anchor distT="0" distB="0" distL="114300" distR="114300" simplePos="0" relativeHeight="251659264" behindDoc="0" locked="0" layoutInCell="1" allowOverlap="1" wp14:anchorId="2BB62DC6" wp14:editId="0706D927">
             <wp:simplePos x="0" y="0"/>
             <wp:positionH relativeFrom="column">
               <wp:posOffset>434975</wp:posOffset>
@@ -98,7 +102,7 @@
                     </pic:cNvPicPr>
                   </pic:nvPicPr>
                   <pic:blipFill>
-                    <a:blip r:embed="rId7" cstate="print">
+                    <a:blip r:embed="rId8" cstate="print">
                       <a:extLst>
                         <a:ext uri="{28A0092B-C50C-407E-A947-70E740481C1C}">
                           <a14:useLocalDpi xmlns:a14="http://schemas.microsoft.com/office/drawing/2010/main" val="0"/>
@@ -163,8 +167,16 @@
         <w:rPr>
           <w:rFonts w:ascii="Arial" w:hAnsi="Arial" w:cs="Arial"/>
         </w:rPr>
-        <w:t>Barangay of Pusok</w:t>
+        <w:t xml:space="preserve">Barangay of </w:t>
       </w:r>
+      <w:proofErr w:type="spellStart"/>
+      <w:r>
+        <w:rPr>
+          <w:rFonts w:ascii="Arial" w:hAnsi="Arial" w:cs="Arial"/>
+        </w:rPr>
+        <w:t>Pusok</w:t>
+      </w:r>
+      <w:proofErr w:type="spellEnd"/>
     </w:p>
     <w:p>
       <w:pPr>
@@ -198,13 +210,14 @@
       <w:r>
         <w:rPr>
           <w:rFonts w:ascii="Arial" w:hAnsi="Arial" w:cs="Arial"/>
+          <w:noProof/>
           <w:sz w:val="20"/>
           <w:szCs w:val="20"/>
         </w:rPr>
         <mc:AlternateContent>
           <mc:Choice Requires="wps">
             <w:drawing>
-              <wp:anchor distT="0" distB="0" distL="114300" distR="114300" simplePos="0" relativeHeight="251660288" behindDoc="0" locked="0" layoutInCell="1" allowOverlap="1">
+              <wp:anchor distT="0" distB="0" distL="114300" distR="114300" simplePos="0" relativeHeight="251660288" behindDoc="0" locked="0" layoutInCell="1" allowOverlap="1" wp14:anchorId="2CC566F0" wp14:editId="63F52340">
                 <wp:simplePos x="0" y="0"/>
                 <wp:positionH relativeFrom="column">
                   <wp:posOffset>-402590</wp:posOffset>
@@ -216,7 +229,9 @@
                 <wp:effectExtent l="0" t="13970" r="1905" b="23495"/>
                 <wp:wrapNone/>
                 <wp:docPr id="1876770143" name="AutoShape 2"/>
-                <wp:cNvGraphicFramePr/>
+                <wp:cNvGraphicFramePr>
+                  <a:graphicFrameLocks xmlns:a="http://schemas.openxmlformats.org/drawingml/2006/main"/>
+                </wp:cNvGraphicFramePr>
                 <a:graphic xmlns:a="http://schemas.openxmlformats.org/drawingml/2006/main">
                   <a:graphicData uri="http://schemas.microsoft.com/office/word/2010/wordprocessingShape">
                     <wps:wsp>
@@ -252,12 +267,11 @@
           </mc:Choice>
           <mc:Fallback>
             <w:pict>
-              <v:shape id="AutoShape 2" o:spid="_x0000_s1026" o:spt="32" type="#_x0000_t32" style="position:absolute;left:0pt;margin-left:-31.7pt;margin-top:20.05pt;height:0.05pt;width:538.35pt;z-index:251660288;mso-width-relative:page;mso-height-relative:page;" filled="f" stroked="t" coordsize="21600,21600" o:gfxdata="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">
-                <v:fill on="f" focussize="0,0"/>
-                <v:stroke weight="2.25pt" color="#0B548B" joinstyle="round"/>
-                <v:imagedata o:title=""/>
-                <o:lock v:ext="edit" aspectratio="f"/>
-              </v:shape>
+              <v:shapetype w14:anchorId="32D9127B" id="_x0000_t32" coordsize="21600,21600" o:spt="32" o:oned="t" path="m,l21600,21600e" filled="f">
+                <v:path arrowok="t" fillok="f" o:connecttype="none"/>
+                <o:lock v:ext="edit" shapetype="t"/>
+              </v:shapetype>
+              <v:shape id="AutoShape 2" o:spid="_x0000_s1026" type="#_x0000_t32" style="position:absolute;margin-left:-31.7pt;margin-top:20.05pt;width:538.35pt;height:.05pt;z-index:251660288;visibility:visible;mso-wrap-style:square;mso-wrap-distance-left:9pt;mso-wrap-distance-top:0;mso-wrap-distance-right:9pt;mso-wrap-distance-bottom:0;mso-position-horizontal:absolute;mso-position-horizontal-relative:text;mso-position-vertical:absolute;mso-position-vertical-relative:text" o:gfxdata="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" strokecolor="#0b548b" strokeweight="2.25pt"/>
             </w:pict>
           </mc:Fallback>
         </mc:AlternateContent>
@@ -279,20 +293,88 @@
           <w:szCs w:val="20"/>
         </w:rPr>
       </w:pPr>
-    </w:p>
-    <w:p>
-      <w:bookmarkStart w:id="0" w:name="_GoBack"/>
-      <w:bookmarkEnd w:id="0"/>
       <w:r>
         <w:rPr>
           <w:rFonts w:ascii="Arial" w:hAnsi="Arial" w:cs="Arial"/>
+          <w:noProof/>
+        </w:rPr>
+        <w:drawing>
+          <wp:anchor distT="0" distB="0" distL="114300" distR="114300" simplePos="0" relativeHeight="251665408" behindDoc="1" locked="0" layoutInCell="1" allowOverlap="1" wp14:anchorId="619275B8" wp14:editId="28E3A169">
+            <wp:simplePos x="0" y="0"/>
+            <wp:positionH relativeFrom="column">
+              <wp:posOffset>274320</wp:posOffset>
+            </wp:positionH>
+            <wp:positionV relativeFrom="paragraph">
+              <wp:posOffset>259080</wp:posOffset>
+            </wp:positionV>
+            <wp:extent cx="5461000" cy="5461000"/>
+            <wp:effectExtent l="0" t="0" r="6350" b="6350"/>
+            <wp:wrapNone/>
+            <wp:docPr id="586185459" name="Picture 1" descr="A logo with different images of buildings&#10;&#10;Description automatically generated"/>
+            <wp:cNvGraphicFramePr>
+              <a:graphicFrameLocks xmlns:a="http://schemas.openxmlformats.org/drawingml/2006/main" noChangeAspect="1"/>
+            </wp:cNvGraphicFramePr>
+            <a:graphic xmlns:a="http://schemas.openxmlformats.org/drawingml/2006/main">
+              <a:graphicData uri="http://schemas.openxmlformats.org/drawingml/2006/picture">
+                <pic:pic xmlns:pic="http://schemas.openxmlformats.org/drawingml/2006/picture">
+                  <pic:nvPicPr>
+                    <pic:cNvPr id="586185459" name="Picture 1" descr="A logo with different images of buildings&#10;&#10;Description automatically generated"/>
+                    <pic:cNvPicPr>
+                      <a:picLocks noChangeAspect="1" noChangeArrowheads="1"/>
+                    </pic:cNvPicPr>
+                  </pic:nvPicPr>
+                  <pic:blipFill>
+                    <a:blip r:embed="rId8" cstate="print">
+                      <a:alphaModFix amt="20000"/>
+                      <a:extLst>
+                        <a:ext uri="{28A0092B-C50C-407E-A947-70E740481C1C}">
+                          <a14:useLocalDpi xmlns:a14="http://schemas.microsoft.com/office/drawing/2010/main" val="0"/>
+                        </a:ext>
+                      </a:extLst>
+                    </a:blip>
+                    <a:srcRect/>
+                    <a:stretch>
+                      <a:fillRect/>
+                    </a:stretch>
+                  </pic:blipFill>
+                  <pic:spPr bwMode="auto">
+                    <a:xfrm>
+                      <a:off x="0" y="0"/>
+                      <a:ext cx="5461000" cy="5461000"/>
+                    </a:xfrm>
+                    <a:prstGeom prst="rect">
+                      <a:avLst/>
+                    </a:prstGeom>
+                    <a:noFill/>
+                    <a:ln>
+                      <a:noFill/>
+                    </a:ln>
+                  </pic:spPr>
+                </pic:pic>
+              </a:graphicData>
+            </a:graphic>
+            <wp14:sizeRelH relativeFrom="page">
+              <wp14:pctWidth>0</wp14:pctWidth>
+            </wp14:sizeRelH>
+            <wp14:sizeRelV relativeFrom="page">
+              <wp14:pctHeight>0</wp14:pctHeight>
+            </wp14:sizeRelV>
+          </wp:anchor>
+        </w:drawing>
+      </w:r>
+    </w:p>
+    <w:p>
+      <w:r>
+        <w:rPr>
+          <w:rFonts w:ascii="Arial" w:hAnsi="Arial" w:cs="Arial"/>
+          <w:noProof/>
           <w:sz w:val="20"/>
           <w:szCs w:val="20"/>
         </w:rPr>
         <mc:AlternateContent>
           <mc:Choice Requires="wps">
             <w:drawing>
-              <wp:anchor distT="0" distB="0" distL="114300" distR="114300" simplePos="0" relativeHeight="251663360" behindDoc="0" locked="0" layoutInCell="1" allowOverlap="1">
+              <wp:anchor distT="0" distB="0" distL="114300" distR="114300" simplePos="0" relativeHeight="251663360" behindDoc="0" locked="0" layoutInCell="1" allowOverlap="1" wp14:anchorId="385CFE3E" wp14:editId="629257DA">
                 <wp:simplePos x="0" y="0"/>
                 <wp:positionH relativeFrom="column">
                   <wp:posOffset>1371600</wp:posOffset>
@@ -304,7 +386,9 @@
                 <wp:effectExtent l="4445" t="4445" r="20955" b="19050"/>
                 <wp:wrapNone/>
                 <wp:docPr id="1008721026" name="Text Box 4"/>
-                <wp:cNvGraphicFramePr/>
+                <wp:cNvGraphicFramePr>
+                  <a:graphicFrameLocks xmlns:a="http://schemas.openxmlformats.org/drawingml/2006/main"/>
+                </wp:cNvGraphicFramePr>
                 <a:graphic xmlns:a="http://schemas.openxmlformats.org/drawingml/2006/main">
                   <a:graphicData uri="http://schemas.microsoft.com/office/word/2010/wordprocessingShape">
                     <wps:wsp>
@@ -333,7 +417,7 @@
                             <w:pPr>
                               <w:jc w:val="center"/>
                               <w:rPr>
-                                <w:rFonts w:hint="default" w:ascii="Times New Roman" w:hAnsi="Times New Roman" w:cs="Times New Roman"/>
+                                <w:rFonts w:ascii="Times New Roman" w:hAnsi="Times New Roman" w:cs="Times New Roman"/>
                                 <w:b/>
                                 <w:bCs/>
                                 <w:sz w:val="36"/>
@@ -343,7 +427,7 @@
                             </w:pPr>
                             <w:r>
                               <w:rPr>
-                                <w:rFonts w:hint="default" w:ascii="Times New Roman" w:hAnsi="Times New Roman" w:cs="Times New Roman"/>
+                                <w:rFonts w:ascii="Times New Roman" w:hAnsi="Times New Roman" w:cs="Times New Roman"/>
                                 <w:b/>
                                 <w:bCs/>
                                 <w:sz w:val="36"/>
@@ -357,7 +441,7 @@
                             <w:pPr>
                               <w:jc w:val="center"/>
                               <w:rPr>
-                                <w:rFonts w:hint="default" w:ascii="Times New Roman" w:hAnsi="Times New Roman" w:cs="Times New Roman"/>
+                                <w:rFonts w:ascii="Times New Roman" w:hAnsi="Times New Roman" w:cs="Times New Roman"/>
                                 <w:b/>
                                 <w:bCs/>
                                 <w:sz w:val="36"/>
@@ -391,8 +475,6 @@
                             <w:pPr>
                               <w:rPr>
                                 <w:rFonts w:ascii="Arial" w:hAnsi="Arial" w:cs="Arial"/>
-                                <w:b w:val="0"/>
-                                <w:bCs w:val="0"/>
                                 <w:sz w:val="24"/>
                                 <w:szCs w:val="24"/>
                               </w:rPr>
@@ -404,17 +486,15 @@
                               <w:ind w:firstLine="720"/>
                               <w:jc w:val="both"/>
                               <w:rPr>
-                                <w:rFonts w:hint="default" w:ascii="Arial" w:hAnsi="Arial" w:cs="Arial"/>
-                                <w:sz w:val="24"/>
-                                <w:szCs w:val="24"/>
-                                <w:lang w:val="en-GB"/>
-                              </w:rPr>
-                            </w:pPr>
-                            <w:r>
-                              <w:rPr>
-                                <w:rFonts w:ascii="Arial" w:hAnsi="Arial" w:cs="Arial"/>
-                                <w:b w:val="0"/>
-                                <w:bCs w:val="0"/>
+                                <w:rFonts w:ascii="Arial" w:hAnsi="Arial" w:cs="Arial"/>
+                                <w:sz w:val="24"/>
+                                <w:szCs w:val="24"/>
+                                <w:lang w:val="en-GB"/>
+                              </w:rPr>
+                            </w:pPr>
+                            <w:r>
+                              <w:rPr>
+                                <w:rFonts w:ascii="Arial" w:hAnsi="Arial" w:cs="Arial"/>
                                 <w:sz w:val="24"/>
                                 <w:szCs w:val="24"/>
                               </w:rPr>
@@ -422,9 +502,7 @@
                             </w:r>
                             <w:r>
                               <w:rPr>
-                                <w:rFonts w:hint="default" w:ascii="Arial" w:hAnsi="Arial" w:cs="Arial"/>
-                                <w:b w:val="0"/>
-                                <w:bCs w:val="0"/>
+                                <w:rFonts w:ascii="Arial" w:hAnsi="Arial" w:cs="Arial"/>
                                 <w:sz w:val="24"/>
                                 <w:szCs w:val="24"/>
                                 <w:lang w:val="en-GB"/>
@@ -457,7 +535,7 @@
                                 <w:sz w:val="24"/>
                                 <w:szCs w:val="24"/>
                               </w:rPr>
-                              <w:t xml:space="preserve">${name} </w:t>
+                              <w:t>${name}</w:t>
                             </w:r>
                             <w:r>
                               <w:rPr>
@@ -479,7 +557,7 @@
                             </w:r>
                             <w:r>
                               <w:rPr>
-                                <w:rFonts w:hint="default" w:ascii="Arial" w:hAnsi="Arial" w:cs="Arial"/>
+                                <w:rFonts w:ascii="Arial" w:hAnsi="Arial" w:cs="Arial"/>
                                 <w:b/>
                                 <w:bCs/>
                                 <w:sz w:val="24"/>
@@ -508,7 +586,7 @@
                             </w:r>
                             <w:r>
                               <w:rPr>
-                                <w:rFonts w:hint="default" w:ascii="Arial" w:hAnsi="Arial" w:cs="Arial"/>
+                                <w:rFonts w:ascii="Arial" w:hAnsi="Arial" w:cs="Arial"/>
                                 <w:sz w:val="24"/>
                                 <w:szCs w:val="24"/>
                                 <w:lang w:val="en-GB"/>
@@ -525,9 +603,10 @@
                               </w:rPr>
                               <w:t>${</w:t>
                             </w:r>
-                            <w:r>
-                              <w:rPr>
-                                <w:rFonts w:hint="default" w:ascii="Arial" w:hAnsi="Arial" w:cs="Arial"/>
+                            <w:proofErr w:type="spellStart"/>
+                            <w:r>
+                              <w:rPr>
+                                <w:rFonts w:ascii="Arial" w:hAnsi="Arial" w:cs="Arial"/>
                                 <w:b/>
                                 <w:bCs/>
                                 <w:sz w:val="24"/>
@@ -536,6 +615,7 @@
                               </w:rPr>
                               <w:t>civil_status</w:t>
                             </w:r>
+                            <w:proofErr w:type="spellEnd"/>
                             <w:r>
                               <w:rPr>
                                 <w:rFonts w:ascii="Arial" w:hAnsi="Arial" w:cs="Arial"/>
@@ -548,7 +628,7 @@
                             </w:r>
                             <w:r>
                               <w:rPr>
-                                <w:rFonts w:hint="default" w:ascii="Arial" w:hAnsi="Arial" w:cs="Arial"/>
+                                <w:rFonts w:ascii="Arial" w:hAnsi="Arial" w:cs="Arial"/>
                                 <w:b/>
                                 <w:bCs/>
                                 <w:sz w:val="24"/>
@@ -569,7 +649,7 @@
                             </w:r>
                             <w:r>
                               <w:rPr>
-                                <w:rFonts w:hint="default" w:ascii="Arial" w:hAnsi="Arial" w:cs="Arial"/>
+                                <w:rFonts w:ascii="Arial" w:hAnsi="Arial" w:cs="Arial"/>
                                 <w:b/>
                                 <w:bCs/>
                                 <w:sz w:val="24"/>
@@ -590,7 +670,7 @@
                             </w:r>
                             <w:r>
                               <w:rPr>
-                                <w:rFonts w:hint="default" w:ascii="Arial" w:hAnsi="Arial" w:cs="Arial"/>
+                                <w:rFonts w:ascii="Arial" w:hAnsi="Arial" w:cs="Arial"/>
                                 <w:b/>
                                 <w:bCs/>
                                 <w:sz w:val="24"/>
@@ -601,9 +681,7 @@
                             </w:r>
                             <w:r>
                               <w:rPr>
-                                <w:rFonts w:hint="default" w:ascii="Arial" w:hAnsi="Arial" w:cs="Arial"/>
-                                <w:b w:val="0"/>
-                                <w:bCs w:val="0"/>
+                                <w:rFonts w:ascii="Arial" w:hAnsi="Arial" w:cs="Arial"/>
                                 <w:sz w:val="24"/>
                                 <w:szCs w:val="24"/>
                                 <w:lang w:val="en-GB"/>
@@ -612,7 +690,7 @@
                             </w:r>
                             <w:r>
                               <w:rPr>
-                                <w:rFonts w:hint="default" w:ascii="Arial" w:hAnsi="Arial" w:cs="Arial"/>
+                                <w:rFonts w:ascii="Arial" w:hAnsi="Arial" w:cs="Arial"/>
                                 <w:b/>
                                 <w:bCs/>
                                 <w:sz w:val="24"/>
@@ -623,9 +701,7 @@
                             </w:r>
                             <w:r>
                               <w:rPr>
-                                <w:rFonts w:hint="default" w:ascii="Arial" w:hAnsi="Arial" w:cs="Arial"/>
-                                <w:b w:val="0"/>
-                                <w:bCs w:val="0"/>
+                                <w:rFonts w:ascii="Arial" w:hAnsi="Arial" w:cs="Arial"/>
                                 <w:sz w:val="24"/>
                                 <w:szCs w:val="24"/>
                                 <w:lang w:val="en-GB"/>
@@ -634,7 +710,7 @@
                             </w:r>
                             <w:r>
                               <w:rPr>
-                                <w:rFonts w:hint="default" w:ascii="Arial" w:hAnsi="Arial" w:cs="Arial"/>
+                                <w:rFonts w:ascii="Arial" w:hAnsi="Arial" w:cs="Arial"/>
                                 <w:b/>
                                 <w:bCs/>
                                 <w:sz w:val="24"/>
@@ -645,9 +721,7 @@
                             </w:r>
                             <w:r>
                               <w:rPr>
-                                <w:rFonts w:hint="default" w:ascii="Arial" w:hAnsi="Arial" w:cs="Arial"/>
-                                <w:b w:val="0"/>
-                                <w:bCs w:val="0"/>
+                                <w:rFonts w:ascii="Arial" w:hAnsi="Arial" w:cs="Arial"/>
                                 <w:sz w:val="24"/>
                                 <w:szCs w:val="24"/>
                                 <w:lang w:val="en-GB"/>
@@ -666,7 +740,7 @@
                             </w:r>
                             <w:r>
                               <w:rPr>
-                                <w:rFonts w:hint="default" w:ascii="Arial" w:hAnsi="Arial" w:cs="Arial"/>
+                                <w:rFonts w:ascii="Arial" w:hAnsi="Arial" w:cs="Arial"/>
                                 <w:b/>
                                 <w:bCs/>
                                 <w:sz w:val="24"/>
@@ -687,7 +761,7 @@
                             </w:r>
                             <w:r>
                               <w:rPr>
-                                <w:rFonts w:hint="default" w:ascii="Arial" w:hAnsi="Arial" w:cs="Arial"/>
+                                <w:rFonts w:ascii="Arial" w:hAnsi="Arial" w:cs="Arial"/>
                                 <w:sz w:val="24"/>
                                 <w:szCs w:val="24"/>
                                 <w:lang w:val="en-GB"/>
@@ -700,16 +774,54 @@
                                 <w:sz w:val="24"/>
                                 <w:szCs w:val="24"/>
                               </w:rPr>
-                              <w:t>Barangay Pusok, Lapu – Lapu City.</w:t>
-                            </w:r>
-                            <w:r>
-                              <w:rPr>
-                                <w:rFonts w:hint="default" w:ascii="Arial" w:hAnsi="Arial" w:cs="Arial"/>
-                                <w:sz w:val="24"/>
-                                <w:szCs w:val="24"/>
-                                <w:lang w:val="en-GB"/>
-                              </w:rPr>
-                              <w:t xml:space="preserve"> He/She is one of the INDIGENTS in our barangay.</w:t>
+                              <w:t xml:space="preserve">Barangay </w:t>
+                            </w:r>
+                            <w:proofErr w:type="spellStart"/>
+                            <w:r>
+                              <w:rPr>
+                                <w:rFonts w:ascii="Arial" w:hAnsi="Arial" w:cs="Arial"/>
+                                <w:sz w:val="24"/>
+                                <w:szCs w:val="24"/>
+                              </w:rPr>
+                              <w:t>Pusok</w:t>
+                            </w:r>
+                            <w:proofErr w:type="spellEnd"/>
+                            <w:r>
+                              <w:rPr>
+                                <w:rFonts w:ascii="Arial" w:hAnsi="Arial" w:cs="Arial"/>
+                                <w:sz w:val="24"/>
+                                <w:szCs w:val="24"/>
+                              </w:rPr>
+                              <w:t>, Lapu – Lapu City.</w:t>
+                            </w:r>
+                            <w:r>
+                              <w:rPr>
+                                <w:rFonts w:ascii="Arial" w:hAnsi="Arial" w:cs="Arial"/>
+                                <w:sz w:val="24"/>
+                                <w:szCs w:val="24"/>
+                                <w:lang w:val="en-GB"/>
+                              </w:rPr>
+                              <w:t xml:space="preserve"> </w:t>
+                            </w:r>
+                            <w:proofErr w:type="spellStart"/>
+                            <w:r>
+                              <w:rPr>
+                                <w:rFonts w:ascii="Arial" w:hAnsi="Arial" w:cs="Arial"/>
+                                <w:sz w:val="24"/>
+                                <w:szCs w:val="24"/>
+                                <w:lang w:val="en-GB"/>
+                              </w:rPr>
+                              <w:t>He/She</w:t>
+                            </w:r>
+                            <w:proofErr w:type="spellEnd"/>
+                            <w:r>
+                              <w:rPr>
+                                <w:rFonts w:ascii="Arial" w:hAnsi="Arial" w:cs="Arial"/>
+                                <w:sz w:val="24"/>
+                                <w:szCs w:val="24"/>
+                                <w:lang w:val="en-GB"/>
+                              </w:rPr>
+                              <w:t xml:space="preserve"> is one of the INDIGENTS in our barangay.</w:t>
                             </w:r>
                           </w:p>
                           <w:p>
@@ -729,7 +841,7 @@
                               <w:ind w:firstLine="720"/>
                               <w:jc w:val="both"/>
                               <w:rPr>
-                                <w:rFonts w:hint="default" w:ascii="Arial" w:hAnsi="Arial" w:cs="Arial"/>
+                                <w:rFonts w:ascii="Arial" w:hAnsi="Arial" w:cs="Arial"/>
                                 <w:sz w:val="24"/>
                                 <w:szCs w:val="24"/>
                                 <w:lang w:val="en-GB"/>
@@ -745,7 +857,7 @@
                             </w:r>
                             <w:r>
                               <w:rPr>
-                                <w:rFonts w:hint="default" w:ascii="Arial" w:hAnsi="Arial" w:cs="Arial"/>
+                                <w:rFonts w:ascii="Arial" w:hAnsi="Arial" w:cs="Arial"/>
                                 <w:sz w:val="24"/>
                                 <w:szCs w:val="24"/>
                                 <w:lang w:val="en-GB"/>
@@ -758,16 +870,55 @@
                                 <w:sz w:val="24"/>
                                 <w:szCs w:val="24"/>
                               </w:rPr>
-                              <w:t xml:space="preserve">request of </w:t>
-                            </w:r>
-                            <w:r>
-                              <w:rPr>
-                                <w:rFonts w:hint="default" w:ascii="Arial" w:hAnsi="Arial" w:cs="Arial"/>
-                                <w:sz w:val="24"/>
-                                <w:szCs w:val="24"/>
-                                <w:lang w:val="en-GB"/>
-                              </w:rPr>
-                              <w:t xml:space="preserve"> the above-mentioned as part of the requirments for</w:t>
+                              <w:t xml:space="preserve">request </w:t>
+                            </w:r>
+                            <w:proofErr w:type="gramStart"/>
+                            <w:r>
+                              <w:rPr>
+                                <w:rFonts w:ascii="Arial" w:hAnsi="Arial" w:cs="Arial"/>
+                                <w:sz w:val="24"/>
+                                <w:szCs w:val="24"/>
+                              </w:rPr>
+                              <w:t xml:space="preserve">of </w:t>
+                            </w:r>
+                            <w:r>
+                              <w:rPr>
+                                <w:rFonts w:ascii="Arial" w:hAnsi="Arial" w:cs="Arial"/>
+                                <w:sz w:val="24"/>
+                                <w:szCs w:val="24"/>
+                                <w:lang w:val="en-GB"/>
+                              </w:rPr>
+                              <w:t xml:space="preserve"> the</w:t>
+                            </w:r>
+                            <w:proofErr w:type="gramEnd"/>
+                            <w:r>
+                              <w:rPr>
+                                <w:rFonts w:ascii="Arial" w:hAnsi="Arial" w:cs="Arial"/>
+                                <w:sz w:val="24"/>
+                                <w:szCs w:val="24"/>
+                                <w:lang w:val="en-GB"/>
+                              </w:rPr>
+                              <w:t xml:space="preserve"> above-mentioned as part of the </w:t>
+                            </w:r>
+                            <w:proofErr w:type="spellStart"/>
+                            <w:r>
+                              <w:rPr>
+                                <w:rFonts w:ascii="Arial" w:hAnsi="Arial" w:cs="Arial"/>
+                                <w:sz w:val="24"/>
+                                <w:szCs w:val="24"/>
+                                <w:lang w:val="en-GB"/>
+                              </w:rPr>
+                              <w:t>requirments</w:t>
+                            </w:r>
+                            <w:proofErr w:type="spellEnd"/>
+                            <w:r>
+                              <w:rPr>
+                                <w:rFonts w:ascii="Arial" w:hAnsi="Arial" w:cs="Arial"/>
+                                <w:sz w:val="24"/>
+                                <w:szCs w:val="24"/>
+                                <w:lang w:val="en-GB"/>
+                              </w:rPr>
+                              <w:t xml:space="preserve"> for</w:t>
                             </w:r>
                             <w:r>
                               <w:rPr>
@@ -789,7 +940,7 @@
                             </w:r>
                             <w:r>
                               <w:rPr>
-                                <w:rFonts w:hint="default" w:ascii="Arial" w:hAnsi="Arial" w:cs="Arial"/>
+                                <w:rFonts w:ascii="Arial" w:hAnsi="Arial" w:cs="Arial"/>
                                 <w:b/>
                                 <w:bCs/>
                                 <w:sz w:val="24"/>
@@ -904,7 +1055,25 @@
                                 <w:sz w:val="24"/>
                                 <w:szCs w:val="24"/>
                               </w:rPr>
-                              <w:t>at the Barangay Hall of Pusok, Lapu - Lapu City, Cebu Philippines.</w:t>
+                              <w:t xml:space="preserve">at the Barangay Hall of </w:t>
+                            </w:r>
+                            <w:proofErr w:type="spellStart"/>
+                            <w:r>
+                              <w:rPr>
+                                <w:rFonts w:ascii="Arial" w:hAnsi="Arial" w:cs="Arial"/>
+                                <w:sz w:val="24"/>
+                                <w:szCs w:val="24"/>
+                              </w:rPr>
+                              <w:t>Pusok</w:t>
+                            </w:r>
+                            <w:proofErr w:type="spellEnd"/>
+                            <w:r>
+                              <w:rPr>
+                                <w:rFonts w:ascii="Arial" w:hAnsi="Arial" w:cs="Arial"/>
+                                <w:sz w:val="24"/>
+                                <w:szCs w:val="24"/>
+                              </w:rPr>
+                              <w:t>, Lapu - Lapu City, Cebu Philippines.</w:t>
                             </w:r>
                           </w:p>
                           <w:p>
@@ -1028,7 +1197,7 @@
                             </w:pPr>
                             <w:r>
                               <w:rPr>
-                                <w:rFonts w:hint="default" w:ascii="Arial" w:hAnsi="Arial" w:cs="Arial"/>
+                                <w:rFonts w:ascii="Arial" w:hAnsi="Arial" w:cs="Arial"/>
                                 <w:b/>
                                 <w:bCs/>
                                 <w:sz w:val="24"/>
@@ -1112,13 +1281,6 @@
                                 <w:szCs w:val="24"/>
                               </w:rPr>
                               <w:tab/>
-                            </w:r>
-                            <w:r>
-                              <w:rPr>
-                                <w:rFonts w:ascii="Arial" w:hAnsi="Arial" w:cs="Arial"/>
-                                <w:sz w:val="24"/>
-                                <w:szCs w:val="24"/>
-                              </w:rPr>
                               <w:t>Punong Barangay</w:t>
                             </w:r>
                             <w:r>
@@ -1143,18 +1305,18 @@
           </mc:Choice>
           <mc:Fallback>
             <w:pict>
-              <v:shape id="Text Box 4" o:spid="_x0000_s1026" o:spt="202" type="#_x0000_t202" style="position:absolute;left:0pt;margin-left:108pt;margin-top:7.1pt;height:545.65pt;width:400pt;z-index:251663360;mso-width-relative:page;mso-height-relative:page;" filled="f" stroked="t" coordsize="21600,21600" o:gfxdata="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">
-                <v:fill on="f" focussize="0,0"/>
-                <v:stroke color="#FFFFFF" miterlimit="8" joinstyle="miter"/>
-                <v:imagedata o:title=""/>
-                <o:lock v:ext="edit" aspectratio="f"/>
+              <v:shapetype w14:anchorId="385CFE3E" id="_x0000_t202" coordsize="21600,21600" o:spt="202" path="m,l,21600r21600,l21600,xe">
+                <v:stroke joinstyle="miter"/>
+                <v:path gradientshapeok="t" o:connecttype="rect"/>
+              </v:shapetype>
+              <v:shape id="Text Box 4" o:spid="_x0000_s1026" type="#_x0000_t202" style="position:absolute;margin-left:108pt;margin-top:7.1pt;width:400pt;height:545.65pt;z-index:251663360;visibility:visible;mso-wrap-style:square;mso-wrap-distance-left:9pt;mso-wrap-distance-top:0;mso-wrap-distance-right:9pt;mso-wrap-distance-bottom:0;mso-position-horizontal:absolute;mso-position-horizontal-relative:text;mso-position-vertical:absolute;mso-position-vertical-relative:text;v-text-anchor:top" o:gfxdata="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" filled="f" strokecolor="white">
                 <v:textbox>
                   <w:txbxContent>
                     <w:p>
                       <w:pPr>
                         <w:jc w:val="center"/>
                         <w:rPr>
-                          <w:rFonts w:hint="default" w:ascii="Times New Roman" w:hAnsi="Times New Roman" w:cs="Times New Roman"/>
+                          <w:rFonts w:ascii="Times New Roman" w:hAnsi="Times New Roman" w:cs="Times New Roman"/>
                           <w:b/>
                           <w:bCs/>
                           <w:sz w:val="36"/>
@@ -1164,7 +1326,7 @@
                       </w:pPr>
                       <w:r>
                         <w:rPr>
-                          <w:rFonts w:hint="default" w:ascii="Times New Roman" w:hAnsi="Times New Roman" w:cs="Times New Roman"/>
+                          <w:rFonts w:ascii="Times New Roman" w:hAnsi="Times New Roman" w:cs="Times New Roman"/>
                           <w:b/>
                           <w:bCs/>
                           <w:sz w:val="36"/>
@@ -1178,7 +1340,7 @@
                       <w:pPr>
                         <w:jc w:val="center"/>
                         <w:rPr>
-                          <w:rFonts w:hint="default" w:ascii="Times New Roman" w:hAnsi="Times New Roman" w:cs="Times New Roman"/>
+                          <w:rFonts w:ascii="Times New Roman" w:hAnsi="Times New Roman" w:cs="Times New Roman"/>
                           <w:b/>
                           <w:bCs/>
                           <w:sz w:val="36"/>
@@ -1212,8 +1374,6 @@
                       <w:pPr>
                         <w:rPr>
                           <w:rFonts w:ascii="Arial" w:hAnsi="Arial" w:cs="Arial"/>
-                          <w:b w:val="0"/>
-                          <w:bCs w:val="0"/>
                           <w:sz w:val="24"/>
                           <w:szCs w:val="24"/>
                         </w:rPr>
@@ -1225,17 +1385,15 @@
                         <w:ind w:firstLine="720"/>
                         <w:jc w:val="both"/>
                         <w:rPr>
-                          <w:rFonts w:hint="default" w:ascii="Arial" w:hAnsi="Arial" w:cs="Arial"/>
-                          <w:sz w:val="24"/>
-                          <w:szCs w:val="24"/>
-                          <w:lang w:val="en-GB"/>
-                        </w:rPr>
-                      </w:pPr>
-                      <w:r>
-                        <w:rPr>
-                          <w:rFonts w:ascii="Arial" w:hAnsi="Arial" w:cs="Arial"/>
-                          <w:b w:val="0"/>
-                          <w:bCs w:val="0"/>
+                          <w:rFonts w:ascii="Arial" w:hAnsi="Arial" w:cs="Arial"/>
+                          <w:sz w:val="24"/>
+                          <w:szCs w:val="24"/>
+                          <w:lang w:val="en-GB"/>
+                        </w:rPr>
+                      </w:pPr>
+                      <w:r>
+                        <w:rPr>
+                          <w:rFonts w:ascii="Arial" w:hAnsi="Arial" w:cs="Arial"/>
                           <w:sz w:val="24"/>
                           <w:szCs w:val="24"/>
                         </w:rPr>
@@ -1243,9 +1401,7 @@
                       </w:r>
                       <w:r>
                         <w:rPr>
-                          <w:rFonts w:hint="default" w:ascii="Arial" w:hAnsi="Arial" w:cs="Arial"/>
-                          <w:b w:val="0"/>
-                          <w:bCs w:val="0"/>
+                          <w:rFonts w:ascii="Arial" w:hAnsi="Arial" w:cs="Arial"/>
                           <w:sz w:val="24"/>
                           <w:szCs w:val="24"/>
                           <w:lang w:val="en-GB"/>
@@ -1278,7 +1434,7 @@
                           <w:sz w:val="24"/>
                           <w:szCs w:val="24"/>
                         </w:rPr>
-                        <w:t xml:space="preserve">${name} </w:t>
+                        <w:t>${name}</w:t>
                       </w:r>
                       <w:r>
                         <w:rPr>
@@ -1300,7 +1456,7 @@
                       </w:r>
                       <w:r>
                         <w:rPr>
-                          <w:rFonts w:hint="default" w:ascii="Arial" w:hAnsi="Arial" w:cs="Arial"/>
+                          <w:rFonts w:ascii="Arial" w:hAnsi="Arial" w:cs="Arial"/>
                           <w:b/>
                           <w:bCs/>
                           <w:sz w:val="24"/>
@@ -1329,7 +1485,7 @@
                       </w:r>
                       <w:r>
                         <w:rPr>
-                          <w:rFonts w:hint="default" w:ascii="Arial" w:hAnsi="Arial" w:cs="Arial"/>
+                          <w:rFonts w:ascii="Arial" w:hAnsi="Arial" w:cs="Arial"/>
                           <w:sz w:val="24"/>
                           <w:szCs w:val="24"/>
                           <w:lang w:val="en-GB"/>
@@ -1346,9 +1502,10 @@
                         </w:rPr>
                         <w:t>${</w:t>
                       </w:r>
-                      <w:r>
-                        <w:rPr>
-                          <w:rFonts w:hint="default" w:ascii="Arial" w:hAnsi="Arial" w:cs="Arial"/>
+                      <w:proofErr w:type="spellStart"/>
+                      <w:r>
+                        <w:rPr>
+                          <w:rFonts w:ascii="Arial" w:hAnsi="Arial" w:cs="Arial"/>
                           <w:b/>
                           <w:bCs/>
                           <w:sz w:val="24"/>
@@ -1357,6 +1514,7 @@
                         </w:rPr>
                         <w:t>civil_status</w:t>
                       </w:r>
+                      <w:proofErr w:type="spellEnd"/>
                       <w:r>
                         <w:rPr>
                           <w:rFonts w:ascii="Arial" w:hAnsi="Arial" w:cs="Arial"/>
@@ -1369,7 +1527,7 @@
                       </w:r>
                       <w:r>
                         <w:rPr>
-                          <w:rFonts w:hint="default" w:ascii="Arial" w:hAnsi="Arial" w:cs="Arial"/>
+                          <w:rFonts w:ascii="Arial" w:hAnsi="Arial" w:cs="Arial"/>
                           <w:b/>
                           <w:bCs/>
                           <w:sz w:val="24"/>
@@ -1390,7 +1548,7 @@
                       </w:r>
                       <w:r>
                         <w:rPr>
-                          <w:rFonts w:hint="default" w:ascii="Arial" w:hAnsi="Arial" w:cs="Arial"/>
+                          <w:rFonts w:ascii="Arial" w:hAnsi="Arial" w:cs="Arial"/>
                           <w:b/>
                           <w:bCs/>
                           <w:sz w:val="24"/>
@@ -1411,7 +1569,7 @@
                       </w:r>
                       <w:r>
                         <w:rPr>
-                          <w:rFonts w:hint="default" w:ascii="Arial" w:hAnsi="Arial" w:cs="Arial"/>
+                          <w:rFonts w:ascii="Arial" w:hAnsi="Arial" w:cs="Arial"/>
                           <w:b/>
                           <w:bCs/>
                           <w:sz w:val="24"/>
@@ -1422,9 +1580,7 @@
                       </w:r>
                       <w:r>
                         <w:rPr>
-                          <w:rFonts w:hint="default" w:ascii="Arial" w:hAnsi="Arial" w:cs="Arial"/>
-                          <w:b w:val="0"/>
-                          <w:bCs w:val="0"/>
+                          <w:rFonts w:ascii="Arial" w:hAnsi="Arial" w:cs="Arial"/>
                           <w:sz w:val="24"/>
                           <w:szCs w:val="24"/>
                           <w:lang w:val="en-GB"/>
@@ -1433,7 +1589,7 @@
                       </w:r>
                       <w:r>
                         <w:rPr>
-                          <w:rFonts w:hint="default" w:ascii="Arial" w:hAnsi="Arial" w:cs="Arial"/>
+                          <w:rFonts w:ascii="Arial" w:hAnsi="Arial" w:cs="Arial"/>
                           <w:b/>
                           <w:bCs/>
                           <w:sz w:val="24"/>
@@ -1444,9 +1600,7 @@
                       </w:r>
                       <w:r>
                         <w:rPr>
-                          <w:rFonts w:hint="default" w:ascii="Arial" w:hAnsi="Arial" w:cs="Arial"/>
-                          <w:b w:val="0"/>
-                          <w:bCs w:val="0"/>
+                          <w:rFonts w:ascii="Arial" w:hAnsi="Arial" w:cs="Arial"/>
                           <w:sz w:val="24"/>
                           <w:szCs w:val="24"/>
                           <w:lang w:val="en-GB"/>
@@ -1455,7 +1609,7 @@
                       </w:r>
                       <w:r>
                         <w:rPr>
-                          <w:rFonts w:hint="default" w:ascii="Arial" w:hAnsi="Arial" w:cs="Arial"/>
+                          <w:rFonts w:ascii="Arial" w:hAnsi="Arial" w:cs="Arial"/>
                           <w:b/>
                           <w:bCs/>
                           <w:sz w:val="24"/>
@@ -1466,9 +1620,7 @@
                       </w:r>
                       <w:r>
                         <w:rPr>
-                          <w:rFonts w:hint="default" w:ascii="Arial" w:hAnsi="Arial" w:cs="Arial"/>
-                          <w:b w:val="0"/>
-                          <w:bCs w:val="0"/>
+                          <w:rFonts w:ascii="Arial" w:hAnsi="Arial" w:cs="Arial"/>
                           <w:sz w:val="24"/>
                           <w:szCs w:val="24"/>
                           <w:lang w:val="en-GB"/>
@@ -1487,7 +1639,7 @@
                       </w:r>
                       <w:r>
                         <w:rPr>
-                          <w:rFonts w:hint="default" w:ascii="Arial" w:hAnsi="Arial" w:cs="Arial"/>
+                          <w:rFonts w:ascii="Arial" w:hAnsi="Arial" w:cs="Arial"/>
                           <w:b/>
                           <w:bCs/>
                           <w:sz w:val="24"/>
@@ -1508,7 +1660,7 @@
                       </w:r>
                       <w:r>
                         <w:rPr>
-                          <w:rFonts w:hint="default" w:ascii="Arial" w:hAnsi="Arial" w:cs="Arial"/>
+                          <w:rFonts w:ascii="Arial" w:hAnsi="Arial" w:cs="Arial"/>
                           <w:sz w:val="24"/>
                           <w:szCs w:val="24"/>
                           <w:lang w:val="en-GB"/>
@@ -1521,16 +1673,54 @@
                           <w:sz w:val="24"/>
                           <w:szCs w:val="24"/>
                         </w:rPr>
-                        <w:t>Barangay Pusok, Lapu – Lapu City.</w:t>
-                      </w:r>
-                      <w:r>
-                        <w:rPr>
-                          <w:rFonts w:hint="default" w:ascii="Arial" w:hAnsi="Arial" w:cs="Arial"/>
-                          <w:sz w:val="24"/>
-                          <w:szCs w:val="24"/>
-                          <w:lang w:val="en-GB"/>
-                        </w:rPr>
-                        <w:t xml:space="preserve"> He/She is one of the INDIGENTS in our barangay.</w:t>
+                        <w:t xml:space="preserve">Barangay </w:t>
+                      </w:r>
+                      <w:proofErr w:type="spellStart"/>
+                      <w:r>
+                        <w:rPr>
+                          <w:rFonts w:ascii="Arial" w:hAnsi="Arial" w:cs="Arial"/>
+                          <w:sz w:val="24"/>
+                          <w:szCs w:val="24"/>
+                        </w:rPr>
+                        <w:t>Pusok</w:t>
+                      </w:r>
+                      <w:proofErr w:type="spellEnd"/>
+                      <w:r>
+                        <w:rPr>
+                          <w:rFonts w:ascii="Arial" w:hAnsi="Arial" w:cs="Arial"/>
+                          <w:sz w:val="24"/>
+                          <w:szCs w:val="24"/>
+                        </w:rPr>
+                        <w:t>, Lapu – Lapu City.</w:t>
+                      </w:r>
+                      <w:r>
+                        <w:rPr>
+                          <w:rFonts w:ascii="Arial" w:hAnsi="Arial" w:cs="Arial"/>
+                          <w:sz w:val="24"/>
+                          <w:szCs w:val="24"/>
+                          <w:lang w:val="en-GB"/>
+                        </w:rPr>
+                        <w:t xml:space="preserve"> </w:t>
+                      </w:r>
+                      <w:proofErr w:type="spellStart"/>
+                      <w:r>
+                        <w:rPr>
+                          <w:rFonts w:ascii="Arial" w:hAnsi="Arial" w:cs="Arial"/>
+                          <w:sz w:val="24"/>
+                          <w:szCs w:val="24"/>
+                          <w:lang w:val="en-GB"/>
+                        </w:rPr>
+                        <w:t>He/She</w:t>
+                      </w:r>
+                      <w:proofErr w:type="spellEnd"/>
+                      <w:r>
+                        <w:rPr>
+                          <w:rFonts w:ascii="Arial" w:hAnsi="Arial" w:cs="Arial"/>
+                          <w:sz w:val="24"/>
+                          <w:szCs w:val="24"/>
+                          <w:lang w:val="en-GB"/>
+                        </w:rPr>
+                        <w:t xml:space="preserve"> is one of the INDIGENTS in our barangay.</w:t>
                       </w:r>
                     </w:p>
                     <w:p>
@@ -1550,7 +1740,7 @@
                         <w:ind w:firstLine="720"/>
                         <w:jc w:val="both"/>
                         <w:rPr>
-                          <w:rFonts w:hint="default" w:ascii="Arial" w:hAnsi="Arial" w:cs="Arial"/>
+                          <w:rFonts w:ascii="Arial" w:hAnsi="Arial" w:cs="Arial"/>
                           <w:sz w:val="24"/>
                           <w:szCs w:val="24"/>
                           <w:lang w:val="en-GB"/>
@@ -1566,7 +1756,7 @@
                       </w:r>
                       <w:r>
                         <w:rPr>
-                          <w:rFonts w:hint="default" w:ascii="Arial" w:hAnsi="Arial" w:cs="Arial"/>
+                          <w:rFonts w:ascii="Arial" w:hAnsi="Arial" w:cs="Arial"/>
                           <w:sz w:val="24"/>
                           <w:szCs w:val="24"/>
                           <w:lang w:val="en-GB"/>
@@ -1579,16 +1769,55 @@
                           <w:sz w:val="24"/>
                           <w:szCs w:val="24"/>
                         </w:rPr>
-                        <w:t xml:space="preserve">request of </w:t>
-                      </w:r>
-                      <w:r>
-                        <w:rPr>
-                          <w:rFonts w:hint="default" w:ascii="Arial" w:hAnsi="Arial" w:cs="Arial"/>
-                          <w:sz w:val="24"/>
-                          <w:szCs w:val="24"/>
-                          <w:lang w:val="en-GB"/>
-                        </w:rPr>
-                        <w:t xml:space="preserve"> the above-mentioned as part of the requirments for</w:t>
+                        <w:t xml:space="preserve">request </w:t>
+                      </w:r>
+                      <w:proofErr w:type="gramStart"/>
+                      <w:r>
+                        <w:rPr>
+                          <w:rFonts w:ascii="Arial" w:hAnsi="Arial" w:cs="Arial"/>
+                          <w:sz w:val="24"/>
+                          <w:szCs w:val="24"/>
+                        </w:rPr>
+                        <w:t xml:space="preserve">of </w:t>
+                      </w:r>
+                      <w:r>
+                        <w:rPr>
+                          <w:rFonts w:ascii="Arial" w:hAnsi="Arial" w:cs="Arial"/>
+                          <w:sz w:val="24"/>
+                          <w:szCs w:val="24"/>
+                          <w:lang w:val="en-GB"/>
+                        </w:rPr>
+                        <w:t xml:space="preserve"> the</w:t>
+                      </w:r>
+                      <w:proofErr w:type="gramEnd"/>
+                      <w:r>
+                        <w:rPr>
+                          <w:rFonts w:ascii="Arial" w:hAnsi="Arial" w:cs="Arial"/>
+                          <w:sz w:val="24"/>
+                          <w:szCs w:val="24"/>
+                          <w:lang w:val="en-GB"/>
+                        </w:rPr>
+                        <w:t xml:space="preserve"> above-mentioned as part of the </w:t>
+                      </w:r>
+                      <w:proofErr w:type="spellStart"/>
+                      <w:r>
+                        <w:rPr>
+                          <w:rFonts w:ascii="Arial" w:hAnsi="Arial" w:cs="Arial"/>
+                          <w:sz w:val="24"/>
+                          <w:szCs w:val="24"/>
+                          <w:lang w:val="en-GB"/>
+                        </w:rPr>
+                        <w:t>requirments</w:t>
+                      </w:r>
+                      <w:proofErr w:type="spellEnd"/>
+                      <w:r>
+                        <w:rPr>
+                          <w:rFonts w:ascii="Arial" w:hAnsi="Arial" w:cs="Arial"/>
+                          <w:sz w:val="24"/>
+                          <w:szCs w:val="24"/>
+                          <w:lang w:val="en-GB"/>
+                        </w:rPr>
+                        <w:t xml:space="preserve"> for</w:t>
                       </w:r>
                       <w:r>
                         <w:rPr>
@@ -1610,7 +1839,7 @@
                       </w:r>
                       <w:r>
                         <w:rPr>
-                          <w:rFonts w:hint="default" w:ascii="Arial" w:hAnsi="Arial" w:cs="Arial"/>
+                          <w:rFonts w:ascii="Arial" w:hAnsi="Arial" w:cs="Arial"/>
                           <w:b/>
                           <w:bCs/>
                           <w:sz w:val="24"/>
@@ -1725,7 +1954,25 @@
                           <w:sz w:val="24"/>
                           <w:szCs w:val="24"/>
                         </w:rPr>
-                        <w:t>at the Barangay Hall of Pusok, Lapu - Lapu City, Cebu Philippines.</w:t>
+                        <w:t xml:space="preserve">at the Barangay Hall of </w:t>
+                      </w:r>
+                      <w:proofErr w:type="spellStart"/>
+                      <w:r>
+                        <w:rPr>
+                          <w:rFonts w:ascii="Arial" w:hAnsi="Arial" w:cs="Arial"/>
+                          <w:sz w:val="24"/>
+                          <w:szCs w:val="24"/>
+                        </w:rPr>
+                        <w:t>Pusok</w:t>
+                      </w:r>
+                      <w:proofErr w:type="spellEnd"/>
+                      <w:r>
+                        <w:rPr>
+                          <w:rFonts w:ascii="Arial" w:hAnsi="Arial" w:cs="Arial"/>
+                          <w:sz w:val="24"/>
+                          <w:szCs w:val="24"/>
+                        </w:rPr>
+                        <w:t>, Lapu - Lapu City, Cebu Philippines.</w:t>
                       </w:r>
                     </w:p>
                     <w:p>
@@ -1849,7 +2096,7 @@
                       </w:pPr>
                       <w:r>
                         <w:rPr>
-                          <w:rFonts w:hint="default" w:ascii="Arial" w:hAnsi="Arial" w:cs="Arial"/>
+                          <w:rFonts w:ascii="Arial" w:hAnsi="Arial" w:cs="Arial"/>
                           <w:b/>
                           <w:bCs/>
                           <w:sz w:val="24"/>
@@ -1933,13 +2180,6 @@
                           <w:szCs w:val="24"/>
                         </w:rPr>
                         <w:tab/>
-                      </w:r>
-                      <w:r>
-                        <w:rPr>
-                          <w:rFonts w:ascii="Arial" w:hAnsi="Arial" w:cs="Arial"/>
-                          <w:sz w:val="24"/>
-                          <w:szCs w:val="24"/>
-                        </w:rPr>
                         <w:t>Punong Barangay</w:t>
                       </w:r>
                       <w:r>
@@ -1961,13 +2201,14 @@
       <w:r>
         <w:rPr>
           <w:rFonts w:ascii="Arial" w:hAnsi="Arial" w:cs="Arial"/>
+          <w:noProof/>
           <w:sz w:val="20"/>
           <w:szCs w:val="20"/>
         </w:rPr>
         <mc:AlternateContent>
           <mc:Choice Requires="wps">
             <w:drawing>
-              <wp:anchor distT="0" distB="0" distL="114300" distR="114300" simplePos="0" relativeHeight="251661312" behindDoc="0" locked="0" layoutInCell="1" allowOverlap="1">
+              <wp:anchor distT="0" distB="0" distL="114300" distR="114300" simplePos="0" relativeHeight="251661312" behindDoc="0" locked="0" layoutInCell="1" allowOverlap="1" wp14:anchorId="23414367" wp14:editId="19C38DE7">
                 <wp:simplePos x="0" y="0"/>
                 <wp:positionH relativeFrom="column">
                   <wp:posOffset>-402590</wp:posOffset>
@@ -1979,7 +2220,9 @@
                 <wp:effectExtent l="6350" t="6350" r="7620" b="21590"/>
                 <wp:wrapNone/>
                 <wp:docPr id="1630886208" name="Rectangle 3"/>
-                <wp:cNvGraphicFramePr/>
+                <wp:cNvGraphicFramePr>
+                  <a:graphicFrameLocks xmlns:a="http://schemas.openxmlformats.org/drawingml/2006/main"/>
+                </wp:cNvGraphicFramePr>
                 <a:graphic xmlns:a="http://schemas.openxmlformats.org/drawingml/2006/main">
                   <a:graphicData uri="http://schemas.microsoft.com/office/word/2010/wordprocessingShape">
                     <wps:wsp>
@@ -2067,7 +2310,7 @@
                             </w:r>
                             <w:r>
                               <w:rPr>
-                                <w:rFonts w:hint="default" w:ascii="Arial" w:hAnsi="Arial" w:cs="Arial"/>
+                                <w:rFonts w:ascii="Arial" w:hAnsi="Arial" w:cs="Arial"/>
                                 <w:sz w:val="18"/>
                                 <w:szCs w:val="18"/>
                                 <w:lang w:val="en-GB"/>
@@ -2124,7 +2367,29 @@
                                 <w:sz w:val="18"/>
                                 <w:szCs w:val="18"/>
                               </w:rPr>
-                              <w:t>Barangay Kagawad:</w:t>
+                              <w:t xml:space="preserve">Barangay </w:t>
+                            </w:r>
+                            <w:proofErr w:type="spellStart"/>
+                            <w:r>
+                              <w:rPr>
+                                <w:rFonts w:ascii="Arial" w:hAnsi="Arial" w:cs="Arial"/>
+                                <w:b/>
+                                <w:bCs/>
+                                <w:sz w:val="18"/>
+                                <w:szCs w:val="18"/>
+                              </w:rPr>
+                              <w:t>Kagawad</w:t>
+                            </w:r>
+                            <w:proofErr w:type="spellEnd"/>
+                            <w:r>
+                              <w:rPr>
+                                <w:rFonts w:ascii="Arial" w:hAnsi="Arial" w:cs="Arial"/>
+                                <w:b/>
+                                <w:bCs/>
+                                <w:sz w:val="18"/>
+                                <w:szCs w:val="18"/>
+                              </w:rPr>
+                              <w:t>:</w:t>
                             </w:r>
                           </w:p>
                           <w:p>
@@ -2141,7 +2406,7 @@
                             <w:pPr>
                               <w:jc w:val="center"/>
                               <w:rPr>
-                                <w:rFonts w:hint="default" w:ascii="Arial" w:hAnsi="Arial" w:cs="Arial"/>
+                                <w:rFonts w:ascii="Arial" w:hAnsi="Arial" w:cs="Arial"/>
                                 <w:sz w:val="18"/>
                                 <w:szCs w:val="18"/>
                                 <w:lang w:val="en-GB"/>
@@ -2157,7 +2422,7 @@
                             </w:r>
                             <w:r>
                               <w:rPr>
-                                <w:rFonts w:hint="default" w:ascii="Arial" w:hAnsi="Arial" w:cs="Arial"/>
+                                <w:rFonts w:ascii="Arial" w:hAnsi="Arial" w:cs="Arial"/>
                                 <w:sz w:val="18"/>
                                 <w:szCs w:val="18"/>
                                 <w:lang w:val="en-GB"/>
@@ -2174,7 +2439,7 @@
                             </w:r>
                             <w:r>
                               <w:rPr>
-                                <w:rFonts w:hint="default" w:ascii="Arial" w:hAnsi="Arial" w:cs="Arial"/>
+                                <w:rFonts w:ascii="Arial" w:hAnsi="Arial" w:cs="Arial"/>
                                 <w:sz w:val="18"/>
                                 <w:szCs w:val="18"/>
                                 <w:lang w:val="en-GB"/>
@@ -2186,7 +2451,7 @@
                             <w:pPr>
                               <w:jc w:val="center"/>
                               <w:rPr>
-                                <w:rFonts w:hint="default" w:ascii="Arial" w:hAnsi="Arial" w:cs="Arial"/>
+                                <w:rFonts w:ascii="Arial" w:hAnsi="Arial" w:cs="Arial"/>
                                 <w:sz w:val="18"/>
                                 <w:szCs w:val="18"/>
                                 <w:lang w:val="en-GB"/>
@@ -2202,7 +2467,7 @@
                             </w:r>
                             <w:r>
                               <w:rPr>
-                                <w:rFonts w:hint="default" w:ascii="Arial" w:hAnsi="Arial" w:cs="Arial"/>
+                                <w:rFonts w:ascii="Arial" w:hAnsi="Arial" w:cs="Arial"/>
                                 <w:sz w:val="18"/>
                                 <w:szCs w:val="18"/>
                                 <w:lang w:val="en-GB"/>
@@ -2214,7 +2479,7 @@
                             <w:pPr>
                               <w:jc w:val="center"/>
                               <w:rPr>
-                                <w:rFonts w:hint="default" w:ascii="Arial" w:hAnsi="Arial" w:cs="Arial"/>
+                                <w:rFonts w:ascii="Arial" w:hAnsi="Arial" w:cs="Arial"/>
                                 <w:sz w:val="18"/>
                                 <w:szCs w:val="18"/>
                                 <w:lang w:val="en-GB"/>
@@ -2230,7 +2495,7 @@
                             </w:r>
                             <w:r>
                               <w:rPr>
-                                <w:rFonts w:hint="default" w:ascii="Arial" w:hAnsi="Arial" w:cs="Arial"/>
+                                <w:rFonts w:ascii="Arial" w:hAnsi="Arial" w:cs="Arial"/>
                                 <w:sz w:val="18"/>
                                 <w:szCs w:val="18"/>
                                 <w:lang w:val="en-GB"/>
@@ -2247,7 +2512,7 @@
                             </w:r>
                             <w:r>
                               <w:rPr>
-                                <w:rFonts w:hint="default" w:ascii="Arial" w:hAnsi="Arial" w:cs="Arial"/>
+                                <w:rFonts w:ascii="Arial" w:hAnsi="Arial" w:cs="Arial"/>
                                 <w:sz w:val="18"/>
                                 <w:szCs w:val="18"/>
                                 <w:lang w:val="en-GB"/>
@@ -2259,7 +2524,7 @@
                             <w:pPr>
                               <w:jc w:val="center"/>
                               <w:rPr>
-                                <w:rFonts w:hint="default" w:ascii="Arial" w:hAnsi="Arial" w:cs="Arial"/>
+                                <w:rFonts w:ascii="Arial" w:hAnsi="Arial" w:cs="Arial"/>
                                 <w:sz w:val="18"/>
                                 <w:szCs w:val="18"/>
                                 <w:lang w:val="en-GB"/>
@@ -2275,7 +2540,7 @@
                             </w:r>
                             <w:r>
                               <w:rPr>
-                                <w:rFonts w:hint="default" w:ascii="Arial" w:hAnsi="Arial" w:cs="Arial"/>
+                                <w:rFonts w:ascii="Arial" w:hAnsi="Arial" w:cs="Arial"/>
                                 <w:sz w:val="18"/>
                                 <w:szCs w:val="18"/>
                                 <w:lang w:val="en-GB"/>
@@ -2292,7 +2557,7 @@
                             </w:r>
                             <w:r>
                               <w:rPr>
-                                <w:rFonts w:hint="default" w:ascii="Arial" w:hAnsi="Arial" w:cs="Arial"/>
+                                <w:rFonts w:ascii="Arial" w:hAnsi="Arial" w:cs="Arial"/>
                                 <w:sz w:val="18"/>
                                 <w:szCs w:val="18"/>
                                 <w:lang w:val="en-GB"/>
@@ -2304,7 +2569,7 @@
                             <w:pPr>
                               <w:jc w:val="center"/>
                               <w:rPr>
-                                <w:rFonts w:hint="default" w:ascii="Arial" w:hAnsi="Arial" w:cs="Arial"/>
+                                <w:rFonts w:ascii="Arial" w:hAnsi="Arial" w:cs="Arial"/>
                                 <w:sz w:val="18"/>
                                 <w:szCs w:val="18"/>
                                 <w:lang w:val="en-GB"/>
@@ -2320,7 +2585,7 @@
                             </w:r>
                             <w:r>
                               <w:rPr>
-                                <w:rFonts w:hint="default" w:ascii="Arial" w:hAnsi="Arial" w:cs="Arial"/>
+                                <w:rFonts w:ascii="Arial" w:hAnsi="Arial" w:cs="Arial"/>
                                 <w:sz w:val="18"/>
                                 <w:szCs w:val="18"/>
                                 <w:lang w:val="en-GB"/>
@@ -2337,7 +2602,7 @@
                             </w:r>
                             <w:r>
                               <w:rPr>
-                                <w:rFonts w:hint="default" w:ascii="Arial" w:hAnsi="Arial" w:cs="Arial"/>
+                                <w:rFonts w:ascii="Arial" w:hAnsi="Arial" w:cs="Arial"/>
                                 <w:sz w:val="18"/>
                                 <w:szCs w:val="18"/>
                                 <w:lang w:val="en-GB"/>
@@ -2349,7 +2614,7 @@
                             <w:pPr>
                               <w:jc w:val="center"/>
                               <w:rPr>
-                                <w:rFonts w:hint="default" w:ascii="Arial" w:hAnsi="Arial" w:cs="Arial"/>
+                                <w:rFonts w:ascii="Arial" w:hAnsi="Arial" w:cs="Arial"/>
                                 <w:sz w:val="18"/>
                                 <w:szCs w:val="18"/>
                                 <w:lang w:val="en-GB"/>
@@ -2365,7 +2630,7 @@
                             </w:r>
                             <w:r>
                               <w:rPr>
-                                <w:rFonts w:hint="default" w:ascii="Arial" w:hAnsi="Arial" w:cs="Arial"/>
+                                <w:rFonts w:ascii="Arial" w:hAnsi="Arial" w:cs="Arial"/>
                                 <w:sz w:val="18"/>
                                 <w:szCs w:val="18"/>
                                 <w:lang w:val="en-GB"/>
@@ -2382,7 +2647,7 @@
                             </w:r>
                             <w:r>
                               <w:rPr>
-                                <w:rFonts w:hint="default" w:ascii="Arial" w:hAnsi="Arial" w:cs="Arial"/>
+                                <w:rFonts w:ascii="Arial" w:hAnsi="Arial" w:cs="Arial"/>
                                 <w:sz w:val="18"/>
                                 <w:szCs w:val="18"/>
                                 <w:lang w:val="en-GB"/>
@@ -2394,7 +2659,7 @@
                             <w:pPr>
                               <w:jc w:val="center"/>
                               <w:rPr>
-                                <w:rFonts w:hint="default" w:ascii="Arial" w:hAnsi="Arial" w:cs="Arial"/>
+                                <w:rFonts w:ascii="Arial" w:hAnsi="Arial" w:cs="Arial"/>
                                 <w:sz w:val="18"/>
                                 <w:szCs w:val="18"/>
                                 <w:lang w:val="en-GB"/>
@@ -2410,7 +2675,7 @@
                             </w:r>
                             <w:r>
                               <w:rPr>
-                                <w:rFonts w:hint="default" w:ascii="Arial" w:hAnsi="Arial" w:cs="Arial"/>
+                                <w:rFonts w:ascii="Arial" w:hAnsi="Arial" w:cs="Arial"/>
                                 <w:sz w:val="18"/>
                                 <w:szCs w:val="18"/>
                                 <w:lang w:val="en-GB"/>
@@ -2427,7 +2692,7 @@
                             </w:r>
                             <w:r>
                               <w:rPr>
-                                <w:rFonts w:hint="default" w:ascii="Arial" w:hAnsi="Arial" w:cs="Arial"/>
+                                <w:rFonts w:ascii="Arial" w:hAnsi="Arial" w:cs="Arial"/>
                                 <w:sz w:val="18"/>
                                 <w:szCs w:val="18"/>
                                 <w:lang w:val="en-GB"/>
@@ -2450,7 +2715,7 @@
                               <w:spacing w:after="0"/>
                               <w:jc w:val="center"/>
                               <w:rPr>
-                                <w:rFonts w:hint="default" w:ascii="Arial" w:hAnsi="Arial" w:cs="Arial"/>
+                                <w:rFonts w:ascii="Arial" w:hAnsi="Arial" w:cs="Arial"/>
                                 <w:sz w:val="18"/>
                                 <w:szCs w:val="18"/>
                                 <w:lang w:val="en-GB"/>
@@ -2464,14 +2729,25 @@
                               </w:rPr>
                               <w:t xml:space="preserve">HON. </w:t>
                             </w:r>
-                            <w:r>
-                              <w:rPr>
-                                <w:rFonts w:hint="default" w:ascii="Arial" w:hAnsi="Arial" w:cs="Arial"/>
-                                <w:sz w:val="18"/>
-                                <w:szCs w:val="18"/>
-                                <w:lang w:val="en-GB"/>
-                              </w:rPr>
-                              <w:t>ALEX  PATRICIA Q</w:t>
+                            <w:proofErr w:type="gramStart"/>
+                            <w:r>
+                              <w:rPr>
+                                <w:rFonts w:ascii="Arial" w:hAnsi="Arial" w:cs="Arial"/>
+                                <w:sz w:val="18"/>
+                                <w:szCs w:val="18"/>
+                                <w:lang w:val="en-GB"/>
+                              </w:rPr>
+                              <w:t>ALEX  PATRICIA</w:t>
+                            </w:r>
+                            <w:proofErr w:type="gramEnd"/>
+                            <w:r>
+                              <w:rPr>
+                                <w:rFonts w:ascii="Arial" w:hAnsi="Arial" w:cs="Arial"/>
+                                <w:sz w:val="18"/>
+                                <w:szCs w:val="18"/>
+                                <w:lang w:val="en-GB"/>
+                              </w:rPr>
+                              <w:t xml:space="preserve"> Q</w:t>
                             </w:r>
                             <w:r>
                               <w:rPr>
@@ -2483,7 +2759,7 @@
                             </w:r>
                             <w:r>
                               <w:rPr>
-                                <w:rFonts w:hint="default" w:ascii="Arial" w:hAnsi="Arial" w:cs="Arial"/>
+                                <w:rFonts w:ascii="Arial" w:hAnsi="Arial" w:cs="Arial"/>
                                 <w:sz w:val="18"/>
                                 <w:szCs w:val="18"/>
                                 <w:lang w:val="en-GB"/>
@@ -2537,15 +2813,15 @@
                               <w:spacing w:after="0"/>
                               <w:jc w:val="center"/>
                               <w:rPr>
-                                <w:rFonts w:hint="default" w:ascii="Arial" w:hAnsi="Arial" w:cs="Arial"/>
-                                <w:sz w:val="18"/>
-                                <w:szCs w:val="18"/>
-                                <w:lang w:val="en-GB"/>
-                              </w:rPr>
-                            </w:pPr>
-                            <w:r>
-                              <w:rPr>
-                                <w:rFonts w:hint="default" w:ascii="Arial" w:hAnsi="Arial" w:cs="Arial"/>
+                                <w:rFonts w:ascii="Arial" w:hAnsi="Arial" w:cs="Arial"/>
+                                <w:sz w:val="18"/>
+                                <w:szCs w:val="18"/>
+                                <w:lang w:val="en-GB"/>
+                              </w:rPr>
+                            </w:pPr>
+                            <w:r>
+                              <w:rPr>
+                                <w:rFonts w:ascii="Arial" w:hAnsi="Arial" w:cs="Arial"/>
                                 <w:sz w:val="18"/>
                                 <w:szCs w:val="18"/>
                                 <w:lang w:val="en-GB"/>
@@ -2562,7 +2838,7 @@
                             </w:r>
                             <w:r>
                               <w:rPr>
-                                <w:rFonts w:hint="default" w:ascii="Arial" w:hAnsi="Arial" w:cs="Arial"/>
+                                <w:rFonts w:ascii="Arial" w:hAnsi="Arial" w:cs="Arial"/>
                                 <w:sz w:val="18"/>
                                 <w:szCs w:val="18"/>
                                 <w:lang w:val="en-GB"/>
@@ -2627,7 +2903,7 @@
                               <w:spacing w:after="0"/>
                               <w:jc w:val="center"/>
                               <w:rPr>
-                                <w:rFonts w:hint="default" w:ascii="Arial" w:hAnsi="Arial" w:cs="Arial"/>
+                                <w:rFonts w:ascii="Arial" w:hAnsi="Arial" w:cs="Arial"/>
                                 <w:sz w:val="18"/>
                                 <w:szCs w:val="18"/>
                                 <w:lang w:val="en-GB"/>
@@ -2643,7 +2919,7 @@
                             </w:r>
                             <w:r>
                               <w:rPr>
-                                <w:rFonts w:hint="default" w:ascii="Arial" w:hAnsi="Arial" w:cs="Arial"/>
+                                <w:rFonts w:ascii="Arial" w:hAnsi="Arial" w:cs="Arial"/>
                                 <w:sz w:val="18"/>
                                 <w:szCs w:val="18"/>
                                 <w:lang w:val="en-GB"/>
@@ -2660,7 +2936,7 @@
                             </w:r>
                             <w:r>
                               <w:rPr>
-                                <w:rFonts w:hint="default" w:ascii="Arial" w:hAnsi="Arial" w:cs="Arial"/>
+                                <w:rFonts w:ascii="Arial" w:hAnsi="Arial" w:cs="Arial"/>
                                 <w:sz w:val="18"/>
                                 <w:szCs w:val="18"/>
                                 <w:lang w:val="en-GB"/>
@@ -2677,7 +2953,7 @@
                             </w:r>
                             <w:r>
                               <w:rPr>
-                                <w:rFonts w:hint="default" w:ascii="Arial" w:hAnsi="Arial" w:cs="Arial"/>
+                                <w:rFonts w:ascii="Arial" w:hAnsi="Arial" w:cs="Arial"/>
                                 <w:sz w:val="18"/>
                                 <w:szCs w:val="18"/>
                                 <w:lang w:val="en-GB"/>
@@ -2718,11 +2994,7 @@
           </mc:Choice>
           <mc:Fallback>
             <w:pict>
-              <v:rect id="Rectangle 3" o:spid="_x0000_s1026" o:spt="1" style="position:absolute;left:0pt;margin-left:-31.7pt;margin-top:7.65pt;height:548.3pt;width:132.4pt;z-index:251661312;mso-width-relative:page;mso-height-relative:page;" filled="f" stroked="t" coordsize="21600,21600" o:gfxdata="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">
-                <v:fill on="f" focussize="0,0"/>
-                <v:stroke weight="1pt" color="#000000" miterlimit="8" joinstyle="miter"/>
-                <v:imagedata o:title=""/>
-                <o:lock v:ext="edit" aspectratio="f"/>
+              <v:rect w14:anchorId="23414367" id="Rectangle 3" o:spid="_x0000_s1027" style="position:absolute;margin-left:-31.7pt;margin-top:7.65pt;width:132.4pt;height:548.3pt;z-index:251661312;visibility:visible;mso-wrap-style:square;mso-wrap-distance-left:9pt;mso-wrap-distance-top:0;mso-wrap-distance-right:9pt;mso-wrap-distance-bottom:0;mso-position-horizontal:absolute;mso-position-horizontal-relative:text;mso-position-vertical:absolute;mso-position-vertical-relative:text;v-text-anchor:top" o:gfxdata="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" filled="f" strokeweight="1pt">
                 <v:textbox>
                   <w:txbxContent>
                     <w:p>
@@ -2788,7 +3060,7 @@
                       </w:r>
                       <w:r>
                         <w:rPr>
-                          <w:rFonts w:hint="default" w:ascii="Arial" w:hAnsi="Arial" w:cs="Arial"/>
+                          <w:rFonts w:ascii="Arial" w:hAnsi="Arial" w:cs="Arial"/>
                           <w:sz w:val="18"/>
                           <w:szCs w:val="18"/>
                           <w:lang w:val="en-GB"/>
@@ -2845,7 +3117,29 @@
                           <w:sz w:val="18"/>
                           <w:szCs w:val="18"/>
                         </w:rPr>
-                        <w:t>Barangay Kagawad:</w:t>
+                        <w:t xml:space="preserve">Barangay </w:t>
+                      </w:r>
+                      <w:proofErr w:type="spellStart"/>
+                      <w:r>
+                        <w:rPr>
+                          <w:rFonts w:ascii="Arial" w:hAnsi="Arial" w:cs="Arial"/>
+                          <w:b/>
+                          <w:bCs/>
+                          <w:sz w:val="18"/>
+                          <w:szCs w:val="18"/>
+                        </w:rPr>
+                        <w:t>Kagawad</w:t>
+                      </w:r>
+                      <w:proofErr w:type="spellEnd"/>
+                      <w:r>
+                        <w:rPr>
+                          <w:rFonts w:ascii="Arial" w:hAnsi="Arial" w:cs="Arial"/>
+                          <w:b/>
+                          <w:bCs/>
+                          <w:sz w:val="18"/>
+                          <w:szCs w:val="18"/>
+                        </w:rPr>
+                        <w:t>:</w:t>
                       </w:r>
                     </w:p>
                     <w:p>
@@ -2862,7 +3156,7 @@
                       <w:pPr>
                         <w:jc w:val="center"/>
                         <w:rPr>
-                          <w:rFonts w:hint="default" w:ascii="Arial" w:hAnsi="Arial" w:cs="Arial"/>
+                          <w:rFonts w:ascii="Arial" w:hAnsi="Arial" w:cs="Arial"/>
                           <w:sz w:val="18"/>
                           <w:szCs w:val="18"/>
                           <w:lang w:val="en-GB"/>
@@ -2878,7 +3172,7 @@
                       </w:r>
                       <w:r>
                         <w:rPr>
-                          <w:rFonts w:hint="default" w:ascii="Arial" w:hAnsi="Arial" w:cs="Arial"/>
+                          <w:rFonts w:ascii="Arial" w:hAnsi="Arial" w:cs="Arial"/>
                           <w:sz w:val="18"/>
                           <w:szCs w:val="18"/>
                           <w:lang w:val="en-GB"/>
@@ -2895,7 +3189,7 @@
                       </w:r>
                       <w:r>
                         <w:rPr>
-                          <w:rFonts w:hint="default" w:ascii="Arial" w:hAnsi="Arial" w:cs="Arial"/>
+                          <w:rFonts w:ascii="Arial" w:hAnsi="Arial" w:cs="Arial"/>
                           <w:sz w:val="18"/>
                           <w:szCs w:val="18"/>
                           <w:lang w:val="en-GB"/>
@@ -2907,7 +3201,7 @@
                       <w:pPr>
                         <w:jc w:val="center"/>
                         <w:rPr>
-                          <w:rFonts w:hint="default" w:ascii="Arial" w:hAnsi="Arial" w:cs="Arial"/>
+                          <w:rFonts w:ascii="Arial" w:hAnsi="Arial" w:cs="Arial"/>
                           <w:sz w:val="18"/>
                           <w:szCs w:val="18"/>
                           <w:lang w:val="en-GB"/>
@@ -2923,7 +3217,7 @@
                       </w:r>
                       <w:r>
                         <w:rPr>
-                          <w:rFonts w:hint="default" w:ascii="Arial" w:hAnsi="Arial" w:cs="Arial"/>
+                          <w:rFonts w:ascii="Arial" w:hAnsi="Arial" w:cs="Arial"/>
                           <w:sz w:val="18"/>
                           <w:szCs w:val="18"/>
                           <w:lang w:val="en-GB"/>
@@ -2935,7 +3229,7 @@
                       <w:pPr>
                         <w:jc w:val="center"/>
                         <w:rPr>
-                          <w:rFonts w:hint="default" w:ascii="Arial" w:hAnsi="Arial" w:cs="Arial"/>
+                          <w:rFonts w:ascii="Arial" w:hAnsi="Arial" w:cs="Arial"/>
                           <w:sz w:val="18"/>
                           <w:szCs w:val="18"/>
                           <w:lang w:val="en-GB"/>
@@ -2951,7 +3245,7 @@
                       </w:r>
                       <w:r>
                         <w:rPr>
-                          <w:rFonts w:hint="default" w:ascii="Arial" w:hAnsi="Arial" w:cs="Arial"/>
+                          <w:rFonts w:ascii="Arial" w:hAnsi="Arial" w:cs="Arial"/>
                           <w:sz w:val="18"/>
                           <w:szCs w:val="18"/>
                           <w:lang w:val="en-GB"/>
@@ -2968,7 +3262,7 @@
                       </w:r>
                       <w:r>
                         <w:rPr>
-                          <w:rFonts w:hint="default" w:ascii="Arial" w:hAnsi="Arial" w:cs="Arial"/>
+                          <w:rFonts w:ascii="Arial" w:hAnsi="Arial" w:cs="Arial"/>
                           <w:sz w:val="18"/>
                           <w:szCs w:val="18"/>
                           <w:lang w:val="en-GB"/>
@@ -2980,7 +3274,7 @@
                       <w:pPr>
                         <w:jc w:val="center"/>
                         <w:rPr>
-                          <w:rFonts w:hint="default" w:ascii="Arial" w:hAnsi="Arial" w:cs="Arial"/>
+                          <w:rFonts w:ascii="Arial" w:hAnsi="Arial" w:cs="Arial"/>
                           <w:sz w:val="18"/>
                           <w:szCs w:val="18"/>
                           <w:lang w:val="en-GB"/>
@@ -2996,7 +3290,7 @@
                       </w:r>
                       <w:r>
                         <w:rPr>
-                          <w:rFonts w:hint="default" w:ascii="Arial" w:hAnsi="Arial" w:cs="Arial"/>
+                          <w:rFonts w:ascii="Arial" w:hAnsi="Arial" w:cs="Arial"/>
                           <w:sz w:val="18"/>
                           <w:szCs w:val="18"/>
                           <w:lang w:val="en-GB"/>
@@ -3013,7 +3307,7 @@
                       </w:r>
                       <w:r>
                         <w:rPr>
-                          <w:rFonts w:hint="default" w:ascii="Arial" w:hAnsi="Arial" w:cs="Arial"/>
+                          <w:rFonts w:ascii="Arial" w:hAnsi="Arial" w:cs="Arial"/>
                           <w:sz w:val="18"/>
                           <w:szCs w:val="18"/>
                           <w:lang w:val="en-GB"/>
@@ -3025,7 +3319,7 @@
                       <w:pPr>
                         <w:jc w:val="center"/>
                         <w:rPr>
-                          <w:rFonts w:hint="default" w:ascii="Arial" w:hAnsi="Arial" w:cs="Arial"/>
+                          <w:rFonts w:ascii="Arial" w:hAnsi="Arial" w:cs="Arial"/>
                           <w:sz w:val="18"/>
                           <w:szCs w:val="18"/>
                           <w:lang w:val="en-GB"/>
@@ -3041,7 +3335,7 @@
                       </w:r>
                       <w:r>
                         <w:rPr>
-                          <w:rFonts w:hint="default" w:ascii="Arial" w:hAnsi="Arial" w:cs="Arial"/>
+                          <w:rFonts w:ascii="Arial" w:hAnsi="Arial" w:cs="Arial"/>
                           <w:sz w:val="18"/>
                           <w:szCs w:val="18"/>
                           <w:lang w:val="en-GB"/>
@@ -3058,7 +3352,7 @@
                       </w:r>
                       <w:r>
                         <w:rPr>
-                          <w:rFonts w:hint="default" w:ascii="Arial" w:hAnsi="Arial" w:cs="Arial"/>
+                          <w:rFonts w:ascii="Arial" w:hAnsi="Arial" w:cs="Arial"/>
                           <w:sz w:val="18"/>
                           <w:szCs w:val="18"/>
                           <w:lang w:val="en-GB"/>
@@ -3070,7 +3364,7 @@
                       <w:pPr>
                         <w:jc w:val="center"/>
                         <w:rPr>
-                          <w:rFonts w:hint="default" w:ascii="Arial" w:hAnsi="Arial" w:cs="Arial"/>
+                          <w:rFonts w:ascii="Arial" w:hAnsi="Arial" w:cs="Arial"/>
                           <w:sz w:val="18"/>
                           <w:szCs w:val="18"/>
                           <w:lang w:val="en-GB"/>
@@ -3086,7 +3380,7 @@
                       </w:r>
                       <w:r>
                         <w:rPr>
-                          <w:rFonts w:hint="default" w:ascii="Arial" w:hAnsi="Arial" w:cs="Arial"/>
+                          <w:rFonts w:ascii="Arial" w:hAnsi="Arial" w:cs="Arial"/>
                           <w:sz w:val="18"/>
                           <w:szCs w:val="18"/>
                           <w:lang w:val="en-GB"/>
@@ -3103,7 +3397,7 @@
                       </w:r>
                       <w:r>
                         <w:rPr>
-                          <w:rFonts w:hint="default" w:ascii="Arial" w:hAnsi="Arial" w:cs="Arial"/>
+                          <w:rFonts w:ascii="Arial" w:hAnsi="Arial" w:cs="Arial"/>
                           <w:sz w:val="18"/>
                           <w:szCs w:val="18"/>
                           <w:lang w:val="en-GB"/>
@@ -3115,7 +3409,7 @@
                       <w:pPr>
                         <w:jc w:val="center"/>
                         <w:rPr>
-                          <w:rFonts w:hint="default" w:ascii="Arial" w:hAnsi="Arial" w:cs="Arial"/>
+                          <w:rFonts w:ascii="Arial" w:hAnsi="Arial" w:cs="Arial"/>
                           <w:sz w:val="18"/>
                           <w:szCs w:val="18"/>
                           <w:lang w:val="en-GB"/>
@@ -3131,7 +3425,7 @@
                       </w:r>
                       <w:r>
                         <w:rPr>
-                          <w:rFonts w:hint="default" w:ascii="Arial" w:hAnsi="Arial" w:cs="Arial"/>
+                          <w:rFonts w:ascii="Arial" w:hAnsi="Arial" w:cs="Arial"/>
                           <w:sz w:val="18"/>
                           <w:szCs w:val="18"/>
                           <w:lang w:val="en-GB"/>
@@ -3148,7 +3442,7 @@
                       </w:r>
                       <w:r>
                         <w:rPr>
-                          <w:rFonts w:hint="default" w:ascii="Arial" w:hAnsi="Arial" w:cs="Arial"/>
+                          <w:rFonts w:ascii="Arial" w:hAnsi="Arial" w:cs="Arial"/>
                           <w:sz w:val="18"/>
                           <w:szCs w:val="18"/>
                           <w:lang w:val="en-GB"/>
@@ -3171,7 +3465,7 @@
                         <w:spacing w:after="0"/>
                         <w:jc w:val="center"/>
                         <w:rPr>
-                          <w:rFonts w:hint="default" w:ascii="Arial" w:hAnsi="Arial" w:cs="Arial"/>
+                          <w:rFonts w:ascii="Arial" w:hAnsi="Arial" w:cs="Arial"/>
                           <w:sz w:val="18"/>
                           <w:szCs w:val="18"/>
                           <w:lang w:val="en-GB"/>
@@ -3185,14 +3479,25 @@
                         </w:rPr>
                         <w:t xml:space="preserve">HON. </w:t>
                       </w:r>
-                      <w:r>
-                        <w:rPr>
-                          <w:rFonts w:hint="default" w:ascii="Arial" w:hAnsi="Arial" w:cs="Arial"/>
-                          <w:sz w:val="18"/>
-                          <w:szCs w:val="18"/>
-                          <w:lang w:val="en-GB"/>
-                        </w:rPr>
-                        <w:t>ALEX  PATRICIA Q</w:t>
+                      <w:proofErr w:type="gramStart"/>
+                      <w:r>
+                        <w:rPr>
+                          <w:rFonts w:ascii="Arial" w:hAnsi="Arial" w:cs="Arial"/>
+                          <w:sz w:val="18"/>
+                          <w:szCs w:val="18"/>
+                          <w:lang w:val="en-GB"/>
+                        </w:rPr>
+                        <w:t>ALEX  PATRICIA</w:t>
+                      </w:r>
+                      <w:proofErr w:type="gramEnd"/>
+                      <w:r>
+                        <w:rPr>
+                          <w:rFonts w:ascii="Arial" w:hAnsi="Arial" w:cs="Arial"/>
+                          <w:sz w:val="18"/>
+                          <w:szCs w:val="18"/>
+                          <w:lang w:val="en-GB"/>
+                        </w:rPr>
+                        <w:t xml:space="preserve"> Q</w:t>
                       </w:r>
                       <w:r>
                         <w:rPr>
@@ -3204,7 +3509,7 @@
                       </w:r>
                       <w:r>
                         <w:rPr>
-                          <w:rFonts w:hint="default" w:ascii="Arial" w:hAnsi="Arial" w:cs="Arial"/>
+                          <w:rFonts w:ascii="Arial" w:hAnsi="Arial" w:cs="Arial"/>
                           <w:sz w:val="18"/>
                           <w:szCs w:val="18"/>
                           <w:lang w:val="en-GB"/>
@@ -3258,15 +3563,15 @@
                         <w:spacing w:after="0"/>
                         <w:jc w:val="center"/>
                         <w:rPr>
-                          <w:rFonts w:hint="default" w:ascii="Arial" w:hAnsi="Arial" w:cs="Arial"/>
-                          <w:sz w:val="18"/>
-                          <w:szCs w:val="18"/>
-                          <w:lang w:val="en-GB"/>
-                        </w:rPr>
-                      </w:pPr>
-                      <w:r>
-                        <w:rPr>
-                          <w:rFonts w:hint="default" w:ascii="Arial" w:hAnsi="Arial" w:cs="Arial"/>
+                          <w:rFonts w:ascii="Arial" w:hAnsi="Arial" w:cs="Arial"/>
+                          <w:sz w:val="18"/>
+                          <w:szCs w:val="18"/>
+                          <w:lang w:val="en-GB"/>
+                        </w:rPr>
+                      </w:pPr>
+                      <w:r>
+                        <w:rPr>
+                          <w:rFonts w:ascii="Arial" w:hAnsi="Arial" w:cs="Arial"/>
                           <w:sz w:val="18"/>
                           <w:szCs w:val="18"/>
                           <w:lang w:val="en-GB"/>
@@ -3283,7 +3588,7 @@
                       </w:r>
                       <w:r>
                         <w:rPr>
-                          <w:rFonts w:hint="default" w:ascii="Arial" w:hAnsi="Arial" w:cs="Arial"/>
+                          <w:rFonts w:ascii="Arial" w:hAnsi="Arial" w:cs="Arial"/>
                           <w:sz w:val="18"/>
                           <w:szCs w:val="18"/>
                           <w:lang w:val="en-GB"/>
@@ -3348,7 +3653,7 @@
                         <w:spacing w:after="0"/>
                         <w:jc w:val="center"/>
                         <w:rPr>
-                          <w:rFonts w:hint="default" w:ascii="Arial" w:hAnsi="Arial" w:cs="Arial"/>
+                          <w:rFonts w:ascii="Arial" w:hAnsi="Arial" w:cs="Arial"/>
                           <w:sz w:val="18"/>
                           <w:szCs w:val="18"/>
                           <w:lang w:val="en-GB"/>
@@ -3364,7 +3669,7 @@
                       </w:r>
                       <w:r>
                         <w:rPr>
-                          <w:rFonts w:hint="default" w:ascii="Arial" w:hAnsi="Arial" w:cs="Arial"/>
+                          <w:rFonts w:ascii="Arial" w:hAnsi="Arial" w:cs="Arial"/>
                           <w:sz w:val="18"/>
                           <w:szCs w:val="18"/>
                           <w:lang w:val="en-GB"/>
@@ -3381,7 +3686,7 @@
                       </w:r>
                       <w:r>
                         <w:rPr>
-                          <w:rFonts w:hint="default" w:ascii="Arial" w:hAnsi="Arial" w:cs="Arial"/>
+                          <w:rFonts w:ascii="Arial" w:hAnsi="Arial" w:cs="Arial"/>
                           <w:sz w:val="18"/>
                           <w:szCs w:val="18"/>
                           <w:lang w:val="en-GB"/>
@@ -3398,7 +3703,7 @@
                       </w:r>
                       <w:r>
                         <w:rPr>
-                          <w:rFonts w:hint="default" w:ascii="Arial" w:hAnsi="Arial" w:cs="Arial"/>
+                          <w:rFonts w:ascii="Arial" w:hAnsi="Arial" w:cs="Arial"/>
                           <w:sz w:val="18"/>
                           <w:szCs w:val="18"/>
                           <w:lang w:val="en-GB"/>
@@ -3439,16 +3744,16 @@
     <w:sectPr>
       <w:pgSz w:w="12240" w:h="15840"/>
       <w:pgMar w:top="1440" w:right="1440" w:bottom="1440" w:left="1440" w:header="720" w:footer="720" w:gutter="0"/>
-      <w:cols w:space="720" w:num="1"/>
-      <w:docGrid w:linePitch="360" w:charSpace="0"/>
+      <w:cols w:space="720"/>
+      <w:docGrid w:linePitch="360"/>
     </w:sectPr>
   </w:body>
 </w:document>
 </file>
 
 <file path=word/endnotes.xml><?xml version="1.0" encoding="utf-8"?>
-<w:endnotes xmlns:wpc="http://schemas.microsoft.com/office/word/2010/wordprocessingCanvas" xmlns:mc="http://schemas.openxmlformats.org/markup-compatibility/2006" xmlns:o="urn:schemas-microsoft-com:office:office" xmlns:r="http://schemas.openxmlformats.org/officeDocument/2006/relationships" xmlns:m="http://schemas.openxmlformats.org/officeDocument/2006/math" xmlns:v="urn:schemas-microsoft-com:vml" xmlns:wp14="http://schemas.microsoft.com/office/word/2010/wordprocessingDrawing" xmlns:wp="http://schemas.openxmlformats.org/drawingml/2006/wordprocessingDrawing" xmlns:w="http://schemas.openxmlformats.org/wordprocessingml/2006/main" xmlns:w14="http://schemas.microsoft.com/office/word/2010/wordml" xmlns:w15="http://schemas.microsoft.com/office/word/2012/wordml" xmlns:w10="urn:schemas-microsoft-com:office:word" xmlns:wpg="http://schemas.microsoft.com/office/word/2010/wordprocessingGroup" xmlns:wpi="http://schemas.microsoft.com/office/word/2010/wordprocessingInk" xmlns:wne="http://schemas.microsoft.com/office/word/2006/wordml" xmlns:wps="http://schemas.microsoft.com/office/word/2010/wordprocessingShape" xmlns:wpsCustomData="http://www.wps.cn/officeDocument/2013/wpsCustomData" mc:Ignorable="w14 w15 wp14">
-  <w:endnote w:type="separator" w:id="0">
+<w:endnotes xmlns:wpc="http://schemas.microsoft.com/office/word/2010/wordprocessingCanvas" xmlns:cx="http://schemas.microsoft.com/office/drawing/2014/chartex" xmlns:cx1="http://schemas.microsoft.com/office/drawing/2015/9/8/chartex" xmlns:cx2="http://schemas.microsoft.com/office/drawing/2015/10/21/chartex" xmlns:cx3="http://schemas.microsoft.com/office/drawing/2016/5/9/chartex" xmlns:cx4="http://schemas.microsoft.com/office/drawing/2016/5/10/chartex" xmlns:cx5="http://schemas.microsoft.com/office/drawing/2016/5/11/chartex" xmlns:cx6="http://schemas.microsoft.com/office/drawing/2016/5/12/chartex" xmlns:cx7="http://schemas.microsoft.com/office/drawing/2016/5/13/chartex" xmlns:cx8="http://schemas.microsoft.com/office/drawing/2016/5/14/chartex" xmlns:mc="http://schemas.openxmlformats.org/markup-compatibility/2006" xmlns:aink="http://schemas.microsoft.com/office/drawing/2016/ink" xmlns:am3d="http://schemas.microsoft.com/office/drawing/2017/model3d" xmlns:o="urn:schemas-microsoft-com:office:office" xmlns:oel="http://schemas.microsoft.com/office/2019/extlst" xmlns:r="http://schemas.openxmlformats.org/officeDocument/2006/relationships" xmlns:m="http://schemas.openxmlformats.org/officeDocument/2006/math" xmlns:v="urn:schemas-microsoft-com:vml" xmlns:wp14="http://schemas.microsoft.com/office/word/2010/wordprocessingDrawing" xmlns:wp="http://schemas.openxmlformats.org/drawingml/2006/wordprocessingDrawing" xmlns:w10="urn:schemas-microsoft-com:office:word" xmlns:w="http://schemas.openxmlformats.org/wordprocessingml/2006/main" xmlns:w14="http://schemas.microsoft.com/office/word/2010/wordml" xmlns:w15="http://schemas.microsoft.com/office/word/2012/wordml" xmlns:w16cex="http://schemas.microsoft.com/office/word/2018/wordml/cex" xmlns:w16cid="http://schemas.microsoft.com/office/word/2016/wordml/cid" xmlns:w16="http://schemas.microsoft.com/office/word/2018/wordml" xmlns:w16du="http://schemas.microsoft.com/office/word/2023/wordml/word16du" xmlns:w16sdtdh="http://schemas.microsoft.com/office/word/2020/wordml/sdtdatahash" xmlns:w16se="http://schemas.microsoft.com/office/word/2015/wordml/symex" xmlns:wpg="http://schemas.microsoft.com/office/word/2010/wordprocessingGroup" xmlns:wpi="http://schemas.microsoft.com/office/word/2010/wordprocessingInk" xmlns:wne="http://schemas.microsoft.com/office/word/2006/wordml" xmlns:wps="http://schemas.microsoft.com/office/word/2010/wordprocessingShape" mc:Ignorable="w14 w15 w16se w16cid w16 w16cex w16sdtdh w16du wp14">
+  <w:endnote w:type="separator" w:id="-1">
     <w:p>
       <w:pPr>
         <w:spacing w:line="240" w:lineRule="auto"/>
@@ -3458,7 +3763,7 @@
       </w:r>
     </w:p>
   </w:endnote>
-  <w:endnote w:type="continuationSeparator" w:id="1">
+  <w:endnote w:type="continuationSeparator" w:id="0">
     <w:p>
       <w:pPr>
         <w:spacing w:line="240" w:lineRule="auto"/>
@@ -3472,21 +3777,21 @@
 </file>
 
 <file path=word/footnotes.xml><?xml version="1.0" encoding="utf-8"?>
-<w:footnotes xmlns:wpc="http://schemas.microsoft.com/office/word/2010/wordprocessingCanvas" xmlns:mc="http://schemas.openxmlformats.org/markup-compatibility/2006" xmlns:o="urn:schemas-microsoft-com:office:office" xmlns:r="http://schemas.openxmlformats.org/officeDocument/2006/relationships" xmlns:m="http://schemas.openxmlformats.org/officeDocument/2006/math" xmlns:v="urn:schemas-microsoft-com:vml" xmlns:wp14="http://schemas.microsoft.com/office/word/2010/wordprocessingDrawing" xmlns:wp="http://schemas.openxmlformats.org/drawingml/2006/wordprocessingDrawing" xmlns:w="http://schemas.openxmlformats.org/wordprocessingml/2006/main" xmlns:w14="http://schemas.microsoft.com/office/word/2010/wordml" xmlns:w15="http://schemas.microsoft.com/office/word/2012/wordml" xmlns:w10="urn:schemas-microsoft-com:office:word" xmlns:wpg="http://schemas.microsoft.com/office/word/2010/wordprocessingGroup" xmlns:wpi="http://schemas.microsoft.com/office/word/2010/wordprocessingInk" xmlns:wne="http://schemas.microsoft.com/office/word/2006/wordml" xmlns:wps="http://schemas.microsoft.com/office/word/2010/wordprocessingShape" xmlns:wpsCustomData="http://www.wps.cn/officeDocument/2013/wpsCustomData" mc:Ignorable="w14 w15 wp14">
-  <w:footnote w:type="separator" w:id="0">
+<w:footnotes xmlns:wpc="http://schemas.microsoft.com/office/word/2010/wordprocessingCanvas" xmlns:cx="http://schemas.microsoft.com/office/drawing/2014/chartex" xmlns:cx1="http://schemas.microsoft.com/office/drawing/2015/9/8/chartex" xmlns:cx2="http://schemas.microsoft.com/office/drawing/2015/10/21/chartex" xmlns:cx3="http://schemas.microsoft.com/office/drawing/2016/5/9/chartex" xmlns:cx4="http://schemas.microsoft.com/office/drawing/2016/5/10/chartex" xmlns:cx5="http://schemas.microsoft.com/office/drawing/2016/5/11/chartex" xmlns:cx6="http://schemas.microsoft.com/office/drawing/2016/5/12/chartex" xmlns:cx7="http://schemas.microsoft.com/office/drawing/2016/5/13/chartex" xmlns:cx8="http://schemas.microsoft.com/office/drawing/2016/5/14/chartex" xmlns:mc="http://schemas.openxmlformats.org/markup-compatibility/2006" xmlns:aink="http://schemas.microsoft.com/office/drawing/2016/ink" xmlns:am3d="http://schemas.microsoft.com/office/drawing/2017/model3d" xmlns:o="urn:schemas-microsoft-com:office:office" xmlns:oel="http://schemas.microsoft.com/office/2019/extlst" xmlns:r="http://schemas.openxmlformats.org/officeDocument/2006/relationships" xmlns:m="http://schemas.openxmlformats.org/officeDocument/2006/math" xmlns:v="urn:schemas-microsoft-com:vml" xmlns:wp14="http://schemas.microsoft.com/office/word/2010/wordprocessingDrawing" xmlns:wp="http://schemas.openxmlformats.org/drawingml/2006/wordprocessingDrawing" xmlns:w10="urn:schemas-microsoft-com:office:word" xmlns:w="http://schemas.openxmlformats.org/wordprocessingml/2006/main" xmlns:w14="http://schemas.microsoft.com/office/word/2010/wordml" xmlns:w15="http://schemas.microsoft.com/office/word/2012/wordml" xmlns:w16cex="http://schemas.microsoft.com/office/word/2018/wordml/cex" xmlns:w16cid="http://schemas.microsoft.com/office/word/2016/wordml/cid" xmlns:w16="http://schemas.microsoft.com/office/word/2018/wordml" xmlns:w16du="http://schemas.microsoft.com/office/word/2023/wordml/word16du" xmlns:w16sdtdh="http://schemas.microsoft.com/office/word/2020/wordml/sdtdatahash" xmlns:w16se="http://schemas.microsoft.com/office/word/2015/wordml/symex" xmlns:wpg="http://schemas.microsoft.com/office/word/2010/wordprocessingGroup" xmlns:wpi="http://schemas.microsoft.com/office/word/2010/wordprocessingInk" xmlns:wne="http://schemas.microsoft.com/office/word/2006/wordml" xmlns:wps="http://schemas.microsoft.com/office/word/2010/wordprocessingShape" mc:Ignorable="w14 w15 w16se w16cid w16 w16cex w16sdtdh w16du wp14">
+  <w:footnote w:type="separator" w:id="-1">
     <w:p>
       <w:pPr>
-        <w:spacing w:before="0" w:after="0" w:line="259" w:lineRule="auto"/>
+        <w:spacing w:after="0"/>
       </w:pPr>
       <w:r>
         <w:separator/>
       </w:r>
     </w:p>
   </w:footnote>
-  <w:footnote w:type="continuationSeparator" w:id="1">
+  <w:footnote w:type="continuationSeparator" w:id="0">
     <w:p>
       <w:pPr>
-        <w:spacing w:before="0" w:after="0" w:line="259" w:lineRule="auto"/>
+        <w:spacing w:after="0"/>
       </w:pPr>
       <w:r>
         <w:continuationSeparator/>
@@ -3497,291 +3802,331 @@
 </file>
 
 <file path=word/styles.xml><?xml version="1.0" encoding="utf-8"?>
-<w:styles xmlns:mc="http://schemas.openxmlformats.org/markup-compatibility/2006" xmlns:o="urn:schemas-microsoft-com:office:office" xmlns:r="http://schemas.openxmlformats.org/officeDocument/2006/relationships" xmlns:m="http://schemas.openxmlformats.org/officeDocument/2006/math" xmlns:v="urn:schemas-microsoft-com:vml" xmlns:w="http://schemas.openxmlformats.org/wordprocessingml/2006/main" xmlns:w14="http://schemas.microsoft.com/office/word/2010/wordml" xmlns:w10="urn:schemas-microsoft-com:office:word" xmlns:sl="http://schemas.openxmlformats.org/schemaLibrary/2006/main" xmlns:wpsCustomData="http://www.wps.cn/officeDocument/2013/wpsCustomData" mc:Ignorable="w14">
+<w:styles xmlns:mc="http://schemas.openxmlformats.org/markup-compatibility/2006" xmlns:r="http://schemas.openxmlformats.org/officeDocument/2006/relationships" xmlns:w="http://schemas.openxmlformats.org/wordprocessingml/2006/main" xmlns:w14="http://schemas.microsoft.com/office/word/2010/wordml" xmlns:w15="http://schemas.microsoft.com/office/word/2012/wordml" xmlns:w16cex="http://schemas.microsoft.com/office/word/2018/wordml/cex" xmlns:w16cid="http://schemas.microsoft.com/office/word/2016/wordml/cid" xmlns:w16="http://schemas.microsoft.com/office/word/2018/wordml" xmlns:w16du="http://schemas.microsoft.com/office/word/2023/wordml/word16du" xmlns:w16sdtdh="http://schemas.microsoft.com/office/word/2020/wordml/sdtdatahash" xmlns:w16se="http://schemas.microsoft.com/office/word/2015/wordml/symex" mc:Ignorable="w14 w15 w16se w16cid w16 w16cex w16sdtdh w16du">
   <w:docDefaults>
     <w:rPrDefault>
       <w:rPr>
-        <w:rFonts w:asciiTheme="minorHAnsi" w:hAnsiTheme="minorHAnsi" w:eastAsiaTheme="minorEastAsia" w:cstheme="minorBidi"/>
+        <w:rFonts w:asciiTheme="minorHAnsi" w:eastAsiaTheme="minorEastAsia" w:hAnsiTheme="minorHAnsi" w:cstheme="minorBidi"/>
+        <w:lang w:val="en-US" w:eastAsia="en-US" w:bidi="ar-SA"/>
       </w:rPr>
     </w:rPrDefault>
     <w:pPrDefault/>
   </w:docDefaults>
-  <w:latentStyles w:count="260" w:defQFormat="0" w:defUnhideWhenUsed="1" w:defSemiHidden="1" w:defUIPriority="99" w:defLockedState="0">
-    <w:lsdException w:qFormat="1" w:unhideWhenUsed="0" w:uiPriority="0" w:semiHidden="0" w:name="Normal"/>
-    <w:lsdException w:qFormat="1" w:unhideWhenUsed="0" w:uiPriority="0" w:semiHidden="0" w:name="heading 1"/>
-    <w:lsdException w:qFormat="1" w:uiPriority="0" w:name="heading 2"/>
-    <w:lsdException w:qFormat="1" w:uiPriority="0" w:name="heading 3"/>
-    <w:lsdException w:qFormat="1" w:uiPriority="0" w:name="heading 4"/>
-    <w:lsdException w:qFormat="1" w:uiPriority="0" w:name="heading 5"/>
-    <w:lsdException w:qFormat="1" w:uiPriority="0" w:name="heading 6"/>
-    <w:lsdException w:qFormat="1" w:uiPriority="0" w:name="heading 7"/>
-    <w:lsdException w:qFormat="1" w:uiPriority="0" w:name="heading 8"/>
-    <w:lsdException w:qFormat="1" w:uiPriority="0" w:name="heading 9"/>
-    <w:lsdException w:unhideWhenUsed="0" w:uiPriority="0" w:semiHidden="0" w:name="index 1"/>
-    <w:lsdException w:unhideWhenUsed="0" w:uiPriority="0" w:semiHidden="0" w:name="index 2"/>
-    <w:lsdException w:unhideWhenUsed="0" w:uiPriority="0" w:semiHidden="0" w:name="index 3"/>
-    <w:lsdException w:unhideWhenUsed="0" w:uiPriority="0" w:semiHidden="0" w:name="index 4"/>
-    <w:lsdException w:unhideWhenUsed="0" w:uiPriority="0" w:semiHidden="0" w:name="index 5"/>
-    <w:lsdException w:unhideWhenUsed="0" w:uiPriority="0" w:semiHidden="0" w:name="index 6"/>
-    <w:lsdException w:unhideWhenUsed="0" w:uiPriority="0" w:semiHidden="0" w:name="index 7"/>
-    <w:lsdException w:unhideWhenUsed="0" w:uiPriority="0" w:semiHidden="0" w:name="index 8"/>
-    <w:lsdException w:unhideWhenUsed="0" w:uiPriority="0" w:semiHidden="0" w:name="index 9"/>
-    <w:lsdException w:unhideWhenUsed="0" w:uiPriority="0" w:semiHidden="0" w:name="toc 1"/>
-    <w:lsdException w:unhideWhenUsed="0" w:uiPriority="0" w:semiHidden="0" w:name="toc 2"/>
-    <w:lsdException w:unhideWhenUsed="0" w:uiPriority="0" w:semiHidden="0" w:name="toc 3"/>
-    <w:lsdException w:unhideWhenUsed="0" w:uiPriority="0" w:semiHidden="0" w:name="toc 4"/>
-    <w:lsdException w:unhideWhenUsed="0" w:uiPriority="0" w:semiHidden="0" w:name="toc 5"/>
-    <w:lsdException w:unhideWhenUsed="0" w:uiPriority="0" w:semiHidden="0" w:name="toc 6"/>
-    <w:lsdException w:unhideWhenUsed="0" w:uiPriority="0" w:semiHidden="0" w:name="toc 7"/>
-    <w:lsdException w:unhideWhenUsed="0" w:uiPriority="0" w:semiHidden="0" w:name="toc 8"/>
-    <w:lsdException w:unhideWhenUsed="0" w:uiPriority="0" w:semiHidden="0" w:name="toc 9"/>
-    <w:lsdException w:unhideWhenUsed="0" w:uiPriority="0" w:semiHidden="0" w:name="Normal Indent"/>
-    <w:lsdException w:unhideWhenUsed="0" w:uiPriority="0" w:semiHidden="0" w:name="footnote text"/>
-    <w:lsdException w:unhideWhenUsed="0" w:uiPriority="0" w:semiHidden="0" w:name="annotation text"/>
-    <w:lsdException w:unhideWhenUsed="0" w:uiPriority="0" w:semiHidden="0" w:name="header"/>
-    <w:lsdException w:unhideWhenUsed="0" w:uiPriority="0" w:semiHidden="0" w:name="footer"/>
-    <w:lsdException w:unhideWhenUsed="0" w:uiPriority="0" w:semiHidden="0" w:name="index heading"/>
-    <w:lsdException w:qFormat="1" w:uiPriority="0" w:name="caption"/>
-    <w:lsdException w:unhideWhenUsed="0" w:uiPriority="0" w:semiHidden="0" w:name="table of figures"/>
-    <w:lsdException w:unhideWhenUsed="0" w:uiPriority="0" w:semiHidden="0" w:name="envelope address"/>
-    <w:lsdException w:unhideWhenUsed="0" w:uiPriority="0" w:semiHidden="0" w:name="envelope return"/>
-    <w:lsdException w:unhideWhenUsed="0" w:uiPriority="0" w:semiHidden="0" w:name="footnote reference"/>
-    <w:lsdException w:unhideWhenUsed="0" w:uiPriority="0" w:semiHidden="0" w:name="annotation reference"/>
-    <w:lsdException w:unhideWhenUsed="0" w:uiPriority="0" w:semiHidden="0" w:name="line number"/>
-    <w:lsdException w:unhideWhenUsed="0" w:uiPriority="0" w:semiHidden="0" w:name="page number"/>
-    <w:lsdException w:unhideWhenUsed="0" w:uiPriority="0" w:semiHidden="0" w:name="endnote reference"/>
-    <w:lsdException w:unhideWhenUsed="0" w:uiPriority="0" w:semiHidden="0" w:name="endnote text"/>
-    <w:lsdException w:unhideWhenUsed="0" w:uiPriority="0" w:semiHidden="0" w:name="table of authorities"/>
-    <w:lsdException w:unhideWhenUsed="0" w:uiPriority="0" w:semiHidden="0" w:name="macro"/>
-    <w:lsdException w:unhideWhenUsed="0" w:uiPriority="0" w:semiHidden="0" w:name="toa heading"/>
-    <w:lsdException w:unhideWhenUsed="0" w:uiPriority="0" w:semiHidden="0" w:name="List"/>
-    <w:lsdException w:unhideWhenUsed="0" w:uiPriority="0" w:semiHidden="0" w:name="List Bullet"/>
-    <w:lsdException w:unhideWhenUsed="0" w:uiPriority="0" w:semiHidden="0" w:name="List Number"/>
-    <w:lsdException w:unhideWhenUsed="0" w:uiPriority="0" w:semiHidden="0" w:name="List 2"/>
-    <w:lsdException w:unhideWhenUsed="0" w:uiPriority="0" w:semiHidden="0" w:name="List 3"/>
-    <w:lsdException w:unhideWhenUsed="0" w:uiPriority="0" w:semiHidden="0" w:name="List 4"/>
-    <w:lsdException w:unhideWhenUsed="0" w:uiPriority="0" w:semiHidden="0" w:name="List 5"/>
-    <w:lsdException w:unhideWhenUsed="0" w:uiPriority="0" w:semiHidden="0" w:name="List Bullet 2"/>
-    <w:lsdException w:unhideWhenUsed="0" w:uiPriority="0" w:semiHidden="0" w:name="List Bullet 3"/>
-    <w:lsdException w:unhideWhenUsed="0" w:uiPriority="0" w:semiHidden="0" w:name="List Bullet 4"/>
-    <w:lsdException w:unhideWhenUsed="0" w:uiPriority="0" w:semiHidden="0" w:name="List Bullet 5"/>
-    <w:lsdException w:unhideWhenUsed="0" w:uiPriority="0" w:semiHidden="0" w:name="List Number 2"/>
-    <w:lsdException w:unhideWhenUsed="0" w:uiPriority="0" w:semiHidden="0" w:name="List Number 3"/>
-    <w:lsdException w:unhideWhenUsed="0" w:uiPriority="0" w:semiHidden="0" w:name="List Number 4"/>
-    <w:lsdException w:unhideWhenUsed="0" w:uiPriority="0" w:semiHidden="0" w:name="List Number 5"/>
-    <w:lsdException w:qFormat="1" w:unhideWhenUsed="0" w:uiPriority="0" w:semiHidden="0" w:name="Title"/>
-    <w:lsdException w:unhideWhenUsed="0" w:uiPriority="0" w:semiHidden="0" w:name="Closing"/>
-    <w:lsdException w:unhideWhenUsed="0" w:uiPriority="0" w:semiHidden="0" w:name="Signature"/>
-    <w:lsdException w:unhideWhenUsed="0" w:uiPriority="0" w:name="Default Paragraph Font"/>
-    <w:lsdException w:unhideWhenUsed="0" w:uiPriority="0" w:semiHidden="0" w:name="Body Text"/>
-    <w:lsdException w:unhideWhenUsed="0" w:uiPriority="0" w:semiHidden="0" w:name="Body Text Indent"/>
-    <w:lsdException w:unhideWhenUsed="0" w:uiPriority="0" w:semiHidden="0" w:name="List Continue"/>
-    <w:lsdException w:unhideWhenUsed="0" w:uiPriority="0" w:semiHidden="0" w:name="List Continue 2"/>
-    <w:lsdException w:unhideWhenUsed="0" w:uiPriority="0" w:semiHidden="0" w:name="List Continue 3"/>
-    <w:lsdException w:unhideWhenUsed="0" w:uiPriority="0" w:semiHidden="0" w:name="List Continue 4"/>
-    <w:lsdException w:unhideWhenUsed="0" w:uiPriority="0" w:semiHidden="0" w:name="List Continue 5"/>
-    <w:lsdException w:unhideWhenUsed="0" w:uiPriority="0" w:semiHidden="0" w:name="Message Header"/>
-    <w:lsdException w:qFormat="1" w:unhideWhenUsed="0" w:uiPriority="0" w:semiHidden="0" w:name="Subtitle"/>
-    <w:lsdException w:unhideWhenUsed="0" w:uiPriority="0" w:semiHidden="0" w:name="Salutation"/>
-    <w:lsdException w:unhideWhenUsed="0" w:uiPriority="0" w:semiHidden="0" w:name="Date"/>
-    <w:lsdException w:unhideWhenUsed="0" w:uiPriority="0" w:semiHidden="0" w:name="Body Text First Indent"/>
-    <w:lsdException w:unhideWhenUsed="0" w:uiPriority="0" w:semiHidden="0" w:name="Body Text First Indent 2"/>
-    <w:lsdException w:unhideWhenUsed="0" w:uiPriority="0" w:semiHidden="0" w:name="Note Heading"/>
-    <w:lsdException w:unhideWhenUsed="0" w:uiPriority="0" w:semiHidden="0" w:name="Body Text 2"/>
-    <w:lsdException w:unhideWhenUsed="0" w:uiPriority="0" w:semiHidden="0" w:name="Body Text 3"/>
-    <w:lsdException w:unhideWhenUsed="0" w:uiPriority="0" w:semiHidden="0" w:name="Body Text Indent 2"/>
-    <w:lsdException w:unhideWhenUsed="0" w:uiPriority="0" w:semiHidden="0" w:name="Body Text Indent 3"/>
-    <w:lsdException w:unhideWhenUsed="0" w:uiPriority="0" w:semiHidden="0" w:name="Block Text"/>
-    <w:lsdException w:unhideWhenUsed="0" w:uiPriority="0" w:semiHidden="0" w:name="Hyperlink"/>
-    <w:lsdException w:unhideWhenUsed="0" w:uiPriority="0" w:semiHidden="0" w:name="FollowedHyperlink"/>
-    <w:lsdException w:qFormat="1" w:unhideWhenUsed="0" w:uiPriority="0" w:semiHidden="0" w:name="Strong"/>
-    <w:lsdException w:qFormat="1" w:unhideWhenUsed="0" w:uiPriority="0" w:semiHidden="0" w:name="Emphasis"/>
-    <w:lsdException w:unhideWhenUsed="0" w:uiPriority="0" w:semiHidden="0" w:name="Document Map"/>
-    <w:lsdException w:unhideWhenUsed="0" w:uiPriority="0" w:semiHidden="0" w:name="Plain Text"/>
-    <w:lsdException w:unhideWhenUsed="0" w:uiPriority="0" w:semiHidden="0" w:name="E-mail Signature"/>
-    <w:lsdException w:unhideWhenUsed="0" w:uiPriority="0" w:semiHidden="0" w:name="Normal (Web)"/>
-    <w:lsdException w:unhideWhenUsed="0" w:uiPriority="0" w:semiHidden="0" w:name="HTML Acronym"/>
-    <w:lsdException w:unhideWhenUsed="0" w:uiPriority="0" w:semiHidden="0" w:name="HTML Address"/>
-    <w:lsdException w:unhideWhenUsed="0" w:uiPriority="0" w:semiHidden="0" w:name="HTML Cite"/>
-    <w:lsdException w:unhideWhenUsed="0" w:uiPriority="0" w:semiHidden="0" w:name="HTML Code"/>
-    <w:lsdException w:unhideWhenUsed="0" w:uiPriority="0" w:semiHidden="0" w:name="HTML Definition"/>
-    <w:lsdException w:unhideWhenUsed="0" w:uiPriority="0" w:semiHidden="0" w:name="HTML Keyboard"/>
-    <w:lsdException w:unhideWhenUsed="0" w:uiPriority="0" w:semiHidden="0" w:name="HTML Preformatted"/>
-    <w:lsdException w:unhideWhenUsed="0" w:uiPriority="0" w:semiHidden="0" w:name="HTML Sample"/>
-    <w:lsdException w:unhideWhenUsed="0" w:uiPriority="0" w:semiHidden="0" w:name="HTML Typewriter"/>
-    <w:lsdException w:unhideWhenUsed="0" w:uiPriority="0" w:semiHidden="0" w:name="HTML Variable"/>
-    <w:lsdException w:unhideWhenUsed="0" w:uiPriority="0" w:name="Normal Table"/>
-    <w:lsdException w:unhideWhenUsed="0" w:uiPriority="0" w:semiHidden="0" w:name="annotation subject"/>
-    <w:lsdException w:unhideWhenUsed="0" w:uiPriority="0" w:semiHidden="0" w:name="Table Simple 1"/>
-    <w:lsdException w:unhideWhenUsed="0" w:uiPriority="0" w:semiHidden="0" w:name="Table Simple 2"/>
-    <w:lsdException w:unhideWhenUsed="0" w:uiPriority="0" w:semiHidden="0" w:name="Table Simple 3"/>
-    <w:lsdException w:unhideWhenUsed="0" w:uiPriority="0" w:semiHidden="0" w:name="Table Classic 1"/>
-    <w:lsdException w:unhideWhenUsed="0" w:uiPriority="0" w:semiHidden="0" w:name="Table Classic 2"/>
-    <w:lsdException w:unhideWhenUsed="0" w:uiPriority="0" w:semiHidden="0" w:name="Table Classic 3"/>
-    <w:lsdException w:unhideWhenUsed="0" w:uiPriority="0" w:semiHidden="0" w:name="Table Classic 4"/>
-    <w:lsdException w:unhideWhenUsed="0" w:uiPriority="0" w:semiHidden="0" w:name="Table Colorful 1"/>
-    <w:lsdException w:unhideWhenUsed="0" w:uiPriority="0" w:semiHidden="0" w:name="Table Colorful 2"/>
-    <w:lsdException w:unhideWhenUsed="0" w:uiPriority="0" w:semiHidden="0" w:name="Table Colorful 3"/>
-    <w:lsdException w:unhideWhenUsed="0" w:uiPriority="0" w:semiHidden="0" w:name="Table Columns 1"/>
-    <w:lsdException w:unhideWhenUsed="0" w:uiPriority="0" w:semiHidden="0" w:name="Table Columns 2"/>
-    <w:lsdException w:unhideWhenUsed="0" w:uiPriority="0" w:semiHidden="0" w:name="Table Columns 3"/>
-    <w:lsdException w:unhideWhenUsed="0" w:uiPriority="0" w:semiHidden="0" w:name="Table Columns 4"/>
-    <w:lsdException w:unhideWhenUsed="0" w:uiPriority="0" w:semiHidden="0" w:name="Table Columns 5"/>
-    <w:lsdException w:unhideWhenUsed="0" w:uiPriority="0" w:semiHidden="0" w:name="Table Grid 1"/>
-    <w:lsdException w:unhideWhenUsed="0" w:uiPriority="0" w:semiHidden="0" w:name="Table Grid 2"/>
-    <w:lsdException w:unhideWhenUsed="0" w:uiPriority="0" w:semiHidden="0" w:name="Table Grid 3"/>
-    <w:lsdException w:unhideWhenUsed="0" w:uiPriority="0" w:semiHidden="0" w:name="Table Grid 4"/>
-    <w:lsdException w:unhideWhenUsed="0" w:uiPriority="0" w:semiHidden="0" w:name="Table Grid 5"/>
-    <w:lsdException w:unhideWhenUsed="0" w:uiPriority="0" w:semiHidden="0" w:name="Table Grid 6"/>
-    <w:lsdException w:unhideWhenUsed="0" w:uiPriority="0" w:semiHidden="0" w:name="Table Grid 7"/>
-    <w:lsdException w:unhideWhenUsed="0" w:uiPriority="0" w:semiHidden="0" w:name="Table Grid 8"/>
-    <w:lsdException w:unhideWhenUsed="0" w:uiPriority="0" w:semiHidden="0" w:name="Table List 1"/>
-    <w:lsdException w:unhideWhenUsed="0" w:uiPriority="0" w:semiHidden="0" w:name="Table List 2"/>
-    <w:lsdException w:unhideWhenUsed="0" w:uiPriority="0" w:semiHidden="0" w:name="Table List 3"/>
-    <w:lsdException w:unhideWhenUsed="0" w:uiPriority="0" w:semiHidden="0" w:name="Table List 4"/>
-    <w:lsdException w:unhideWhenUsed="0" w:uiPriority="0" w:semiHidden="0" w:name="Table List 5"/>
-    <w:lsdException w:unhideWhenUsed="0" w:uiPriority="0" w:semiHidden="0" w:name="Table List 6"/>
-    <w:lsdException w:unhideWhenUsed="0" w:uiPriority="0" w:semiHidden="0" w:name="Table List 7"/>
-    <w:lsdException w:unhideWhenUsed="0" w:uiPriority="0" w:semiHidden="0" w:name="Table List 8"/>
-    <w:lsdException w:unhideWhenUsed="0" w:uiPriority="0" w:semiHidden="0" w:name="Table 3D effects 1"/>
-    <w:lsdException w:unhideWhenUsed="0" w:uiPriority="0" w:semiHidden="0" w:name="Table 3D effects 2"/>
-    <w:lsdException w:unhideWhenUsed="0" w:uiPriority="0" w:semiHidden="0" w:name="Table 3D effects 3"/>
-    <w:lsdException w:unhideWhenUsed="0" w:uiPriority="0" w:semiHidden="0" w:name="Table Contemporary"/>
-    <w:lsdException w:unhideWhenUsed="0" w:uiPriority="0" w:semiHidden="0" w:name="Table Elegant"/>
-    <w:lsdException w:unhideWhenUsed="0" w:uiPriority="0" w:semiHidden="0" w:name="Table Professional"/>
-    <w:lsdException w:unhideWhenUsed="0" w:uiPriority="0" w:semiHidden="0" w:name="Table Subtle 1"/>
-    <w:lsdException w:unhideWhenUsed="0" w:uiPriority="0" w:semiHidden="0" w:name="Table Subtle 2"/>
-    <w:lsdException w:unhideWhenUsed="0" w:uiPriority="0" w:semiHidden="0" w:name="Table Web 1"/>
-    <w:lsdException w:unhideWhenUsed="0" w:uiPriority="0" w:semiHidden="0" w:name="Table Web 2"/>
-    <w:lsdException w:unhideWhenUsed="0" w:uiPriority="0" w:semiHidden="0" w:name="Table Web 3"/>
-    <w:lsdException w:unhideWhenUsed="0" w:uiPriority="0" w:semiHidden="0" w:name="Balloon Text"/>
-    <w:lsdException w:unhideWhenUsed="0" w:uiPriority="0" w:semiHidden="0" w:name="Table Grid"/>
-    <w:lsdException w:unhideWhenUsed="0" w:uiPriority="0" w:semiHidden="0" w:name="Table Theme"/>
-    <w:lsdException w:unhideWhenUsed="0" w:uiPriority="60" w:semiHidden="0" w:name="Light Shading"/>
-    <w:lsdException w:unhideWhenUsed="0" w:uiPriority="61" w:semiHidden="0" w:name="Light List"/>
-    <w:lsdException w:unhideWhenUsed="0" w:uiPriority="62" w:semiHidden="0" w:name="Light Grid"/>
-    <w:lsdException w:unhideWhenUsed="0" w:uiPriority="63" w:semiHidden="0" w:name="Medium Shading 1"/>
-    <w:lsdException w:unhideWhenUsed="0" w:uiPriority="64" w:semiHidden="0" w:name="Medium Shading 2"/>
-    <w:lsdException w:unhideWhenUsed="0" w:uiPriority="65" w:semiHidden="0" w:name="Medium List 1"/>
-    <w:lsdException w:unhideWhenUsed="0" w:uiPriority="66" w:semiHidden="0" w:name="Medium List 2"/>
-    <w:lsdException w:unhideWhenUsed="0" w:uiPriority="67" w:semiHidden="0" w:name="Medium Grid 1"/>
-    <w:lsdException w:unhideWhenUsed="0" w:uiPriority="68" w:semiHidden="0" w:name="Medium Grid 2"/>
-    <w:lsdException w:unhideWhenUsed="0" w:uiPriority="69" w:semiHidden="0" w:name="Medium Grid 3"/>
-    <w:lsdException w:unhideWhenUsed="0" w:uiPriority="70" w:semiHidden="0" w:name="Dark List"/>
-    <w:lsdException w:unhideWhenUsed="0" w:uiPriority="71" w:semiHidden="0" w:name="Colorful Shading"/>
-    <w:lsdException w:unhideWhenUsed="0" w:uiPriority="72" w:semiHidden="0" w:name="Colorful List"/>
-    <w:lsdException w:unhideWhenUsed="0" w:uiPriority="73" w:semiHidden="0" w:name="Colorful Grid"/>
-    <w:lsdException w:unhideWhenUsed="0" w:uiPriority="60" w:semiHidden="0" w:name="Light Shading Accent 1"/>
-    <w:lsdException w:unhideWhenUsed="0" w:uiPriority="61" w:semiHidden="0" w:name="Light List Accent 1"/>
-    <w:lsdException w:unhideWhenUsed="0" w:uiPriority="62" w:semiHidden="0" w:name="Light Grid Accent 1"/>
-    <w:lsdException w:unhideWhenUsed="0" w:uiPriority="63" w:semiHidden="0" w:name="Medium Shading 1 Accent 1"/>
-    <w:lsdException w:unhideWhenUsed="0" w:uiPriority="64" w:semiHidden="0" w:name="Medium Shading 2 Accent 1"/>
-    <w:lsdException w:unhideWhenUsed="0" w:uiPriority="65" w:semiHidden="0" w:name="Medium List 1 Accent 1"/>
-    <w:lsdException w:unhideWhenUsed="0" w:uiPriority="66" w:semiHidden="0" w:name="Medium List 2 Accent 1"/>
-    <w:lsdException w:unhideWhenUsed="0" w:uiPriority="67" w:semiHidden="0" w:name="Medium Grid 1 Accent 1"/>
-    <w:lsdException w:unhideWhenUsed="0" w:uiPriority="68" w:semiHidden="0" w:name="Medium Grid 2 Accent 1"/>
-    <w:lsdException w:unhideWhenUsed="0" w:uiPriority="69" w:semiHidden="0" w:name="Medium Grid 3 Accent 1"/>
-    <w:lsdException w:unhideWhenUsed="0" w:uiPriority="70" w:semiHidden="0" w:name="Dark List Accent 1"/>
-    <w:lsdException w:unhideWhenUsed="0" w:uiPriority="71" w:semiHidden="0" w:name="Colorful Shading Accent 1"/>
-    <w:lsdException w:unhideWhenUsed="0" w:uiPriority="72" w:semiHidden="0" w:name="Colorful List Accent 1"/>
-    <w:lsdException w:unhideWhenUsed="0" w:uiPriority="73" w:semiHidden="0" w:name="Colorful Grid Accent 1"/>
-    <w:lsdException w:unhideWhenUsed="0" w:uiPriority="60" w:semiHidden="0" w:name="Light Shading Accent 2"/>
-    <w:lsdException w:unhideWhenUsed="0" w:uiPriority="61" w:semiHidden="0" w:name="Light List Accent 2"/>
-    <w:lsdException w:unhideWhenUsed="0" w:uiPriority="62" w:semiHidden="0" w:name="Light Grid Accent 2"/>
-    <w:lsdException w:unhideWhenUsed="0" w:uiPriority="63" w:semiHidden="0" w:name="Medium Shading 1 Accent 2"/>
-    <w:lsdException w:unhideWhenUsed="0" w:uiPriority="64" w:semiHidden="0" w:name="Medium Shading 2 Accent 2"/>
-    <w:lsdException w:unhideWhenUsed="0" w:uiPriority="65" w:semiHidden="0" w:name="Medium List 1 Accent 2"/>
-    <w:lsdException w:unhideWhenUsed="0" w:uiPriority="66" w:semiHidden="0" w:name="Medium List 2 Accent 2"/>
-    <w:lsdException w:unhideWhenUsed="0" w:uiPriority="67" w:semiHidden="0" w:name="Medium Grid 1 Accent 2"/>
-    <w:lsdException w:unhideWhenUsed="0" w:uiPriority="68" w:semiHidden="0" w:name="Medium Grid 2 Accent 2"/>
-    <w:lsdException w:unhideWhenUsed="0" w:uiPriority="69" w:semiHidden="0" w:name="Medium Grid 3 Accent 2"/>
-    <w:lsdException w:unhideWhenUsed="0" w:uiPriority="70" w:semiHidden="0" w:name="Dark List Accent 2"/>
-    <w:lsdException w:unhideWhenUsed="0" w:uiPriority="71" w:semiHidden="0" w:name="Colorful Shading Accent 2"/>
-    <w:lsdException w:unhideWhenUsed="0" w:uiPriority="72" w:semiHidden="0" w:name="Colorful List Accent 2"/>
-    <w:lsdException w:unhideWhenUsed="0" w:uiPriority="73" w:semiHidden="0" w:name="Colorful Grid Accent 2"/>
-    <w:lsdException w:unhideWhenUsed="0" w:uiPriority="60" w:semiHidden="0" w:name="Light Shading Accent 3"/>
-    <w:lsdException w:unhideWhenUsed="0" w:uiPriority="61" w:semiHidden="0" w:name="Light List Accent 3"/>
-    <w:lsdException w:unhideWhenUsed="0" w:uiPriority="62" w:semiHidden="0" w:name="Light Grid Accent 3"/>
-    <w:lsdException w:unhideWhenUsed="0" w:uiPriority="63" w:semiHidden="0" w:name="Medium Shading 1 Accent 3"/>
-    <w:lsdException w:unhideWhenUsed="0" w:uiPriority="64" w:semiHidden="0" w:name="Medium Shading 2 Accent 3"/>
-    <w:lsdException w:unhideWhenUsed="0" w:uiPriority="65" w:semiHidden="0" w:name="Medium List 1 Accent 3"/>
-    <w:lsdException w:unhideWhenUsed="0" w:uiPriority="66" w:semiHidden="0" w:name="Medium List 2 Accent 3"/>
-    <w:lsdException w:unhideWhenUsed="0" w:uiPriority="67" w:semiHidden="0" w:name="Medium Grid 1 Accent 3"/>
-    <w:lsdException w:unhideWhenUsed="0" w:uiPriority="68" w:semiHidden="0" w:name="Medium Grid 2 Accent 3"/>
-    <w:lsdException w:unhideWhenUsed="0" w:uiPriority="69" w:semiHidden="0" w:name="Medium Grid 3 Accent 3"/>
-    <w:lsdException w:unhideWhenUsed="0" w:uiPriority="70" w:semiHidden="0" w:name="Dark List Accent 3"/>
-    <w:lsdException w:unhideWhenUsed="0" w:uiPriority="71" w:semiHidden="0" w:name="Colorful Shading Accent 3"/>
-    <w:lsdException w:unhideWhenUsed="0" w:uiPriority="72" w:semiHidden="0" w:name="Colorful List Accent 3"/>
-    <w:lsdException w:unhideWhenUsed="0" w:uiPriority="73" w:semiHidden="0" w:name="Colorful Grid Accent 3"/>
-    <w:lsdException w:unhideWhenUsed="0" w:uiPriority="60" w:semiHidden="0" w:name="Light Shading Accent 4"/>
-    <w:lsdException w:unhideWhenUsed="0" w:uiPriority="61" w:semiHidden="0" w:name="Light List Accent 4"/>
-    <w:lsdException w:unhideWhenUsed="0" w:uiPriority="62" w:semiHidden="0" w:name="Light Grid Accent 4"/>
-    <w:lsdException w:unhideWhenUsed="0" w:uiPriority="63" w:semiHidden="0" w:name="Medium Shading 1 Accent 4"/>
-    <w:lsdException w:unhideWhenUsed="0" w:uiPriority="64" w:semiHidden="0" w:name="Medium Shading 2 Accent 4"/>
-    <w:lsdException w:unhideWhenUsed="0" w:uiPriority="65" w:semiHidden="0" w:name="Medium List 1 Accent 4"/>
-    <w:lsdException w:unhideWhenUsed="0" w:uiPriority="66" w:semiHidden="0" w:name="Medium List 2 Accent 4"/>
-    <w:lsdException w:unhideWhenUsed="0" w:uiPriority="67" w:semiHidden="0" w:name="Medium Grid 1 Accent 4"/>
-    <w:lsdException w:unhideWhenUsed="0" w:uiPriority="68" w:semiHidden="0" w:name="Medium Grid 2 Accent 4"/>
-    <w:lsdException w:unhideWhenUsed="0" w:uiPriority="69" w:semiHidden="0" w:name="Medium Grid 3 Accent 4"/>
-    <w:lsdException w:unhideWhenUsed="0" w:uiPriority="70" w:semiHidden="0" w:name="Dark List Accent 4"/>
-    <w:lsdException w:unhideWhenUsed="0" w:uiPriority="71" w:semiHidden="0" w:name="Colorful Shading Accent 4"/>
-    <w:lsdException w:unhideWhenUsed="0" w:uiPriority="72" w:semiHidden="0" w:name="Colorful List Accent 4"/>
-    <w:lsdException w:unhideWhenUsed="0" w:uiPriority="73" w:semiHidden="0" w:name="Colorful Grid Accent 4"/>
-    <w:lsdException w:unhideWhenUsed="0" w:uiPriority="60" w:semiHidden="0" w:name="Light Shading Accent 5"/>
-    <w:lsdException w:unhideWhenUsed="0" w:uiPriority="61" w:semiHidden="0" w:name="Light List Accent 5"/>
-    <w:lsdException w:unhideWhenUsed="0" w:uiPriority="62" w:semiHidden="0" w:name="Light Grid Accent 5"/>
-    <w:lsdException w:unhideWhenUsed="0" w:uiPriority="63" w:semiHidden="0" w:name="Medium Shading 1 Accent 5"/>
-    <w:lsdException w:unhideWhenUsed="0" w:uiPriority="64" w:semiHidden="0" w:name="Medium Shading 2 Accent 5"/>
-    <w:lsdException w:unhideWhenUsed="0" w:uiPriority="65" w:semiHidden="0" w:name="Medium List 1 Accent 5"/>
-    <w:lsdException w:unhideWhenUsed="0" w:uiPriority="66" w:semiHidden="0" w:name="Medium List 2 Accent 5"/>
-    <w:lsdException w:unhideWhenUsed="0" w:uiPriority="67" w:semiHidden="0" w:name="Medium Grid 1 Accent 5"/>
-    <w:lsdException w:unhideWhenUsed="0" w:uiPriority="68" w:semiHidden="0" w:name="Medium Grid 2 Accent 5"/>
-    <w:lsdException w:unhideWhenUsed="0" w:uiPriority="69" w:semiHidden="0" w:name="Medium Grid 3 Accent 5"/>
-    <w:lsdException w:unhideWhenUsed="0" w:uiPriority="70" w:semiHidden="0" w:name="Dark List Accent 5"/>
-    <w:lsdException w:unhideWhenUsed="0" w:uiPriority="71" w:semiHidden="0" w:name="Colorful Shading Accent 5"/>
-    <w:lsdException w:unhideWhenUsed="0" w:uiPriority="72" w:semiHidden="0" w:name="Colorful List Accent 5"/>
-    <w:lsdException w:unhideWhenUsed="0" w:uiPriority="73" w:semiHidden="0" w:name="Colorful Grid Accent 5"/>
-    <w:lsdException w:unhideWhenUsed="0" w:uiPriority="60" w:semiHidden="0" w:name="Light Shading Accent 6"/>
-    <w:lsdException w:unhideWhenUsed="0" w:uiPriority="61" w:semiHidden="0" w:name="Light List Accent 6"/>
-    <w:lsdException w:unhideWhenUsed="0" w:uiPriority="62" w:semiHidden="0" w:name="Light Grid Accent 6"/>
-    <w:lsdException w:unhideWhenUsed="0" w:uiPriority="63" w:semiHidden="0" w:name="Medium Shading 1 Accent 6"/>
-    <w:lsdException w:unhideWhenUsed="0" w:uiPriority="64" w:semiHidden="0" w:name="Medium Shading 2 Accent 6"/>
-    <w:lsdException w:unhideWhenUsed="0" w:uiPriority="65" w:semiHidden="0" w:name="Medium List 1 Accent 6"/>
-    <w:lsdException w:unhideWhenUsed="0" w:uiPriority="66" w:semiHidden="0" w:name="Medium List 2 Accent 6"/>
-    <w:lsdException w:unhideWhenUsed="0" w:uiPriority="67" w:semiHidden="0" w:name="Medium Grid 1 Accent 6"/>
-    <w:lsdException w:unhideWhenUsed="0" w:uiPriority="68" w:semiHidden="0" w:name="Medium Grid 2 Accent 6"/>
-    <w:lsdException w:unhideWhenUsed="0" w:uiPriority="69" w:semiHidden="0" w:name="Medium Grid 3 Accent 6"/>
-    <w:lsdException w:unhideWhenUsed="0" w:uiPriority="70" w:semiHidden="0" w:name="Dark List Accent 6"/>
-    <w:lsdException w:unhideWhenUsed="0" w:uiPriority="71" w:semiHidden="0" w:name="Colorful Shading Accent 6"/>
-    <w:lsdException w:unhideWhenUsed="0" w:uiPriority="72" w:semiHidden="0" w:name="Colorful List Accent 6"/>
-    <w:lsdException w:unhideWhenUsed="0" w:uiPriority="73" w:semiHidden="0" w:name="Colorful Grid Accent 6"/>
+  <w:latentStyles w:defLockedState="0" w:defUIPriority="0" w:defSemiHidden="0" w:defUnhideWhenUsed="0" w:defQFormat="0" w:count="376">
+    <w:lsdException w:name="Normal" w:qFormat="1"/>
+    <w:lsdException w:name="heading 1" w:qFormat="1"/>
+    <w:lsdException w:name="heading 2" w:semiHidden="1" w:unhideWhenUsed="1" w:qFormat="1"/>
+    <w:lsdException w:name="heading 3" w:semiHidden="1" w:unhideWhenUsed="1" w:qFormat="1"/>
+    <w:lsdException w:name="heading 4" w:semiHidden="1" w:unhideWhenUsed="1" w:qFormat="1"/>
+    <w:lsdException w:name="heading 5" w:semiHidden="1" w:unhideWhenUsed="1" w:qFormat="1"/>
+    <w:lsdException w:name="heading 6" w:semiHidden="1" w:unhideWhenUsed="1" w:qFormat="1"/>
+    <w:lsdException w:name="heading 7" w:semiHidden="1" w:unhideWhenUsed="1" w:qFormat="1"/>
+    <w:lsdException w:name="heading 8" w:semiHidden="1" w:unhideWhenUsed="1" w:qFormat="1"/>
+    <w:lsdException w:name="heading 9" w:semiHidden="1" w:unhideWhenUsed="1" w:qFormat="1"/>
+    <w:lsdException w:name="caption" w:semiHidden="1" w:unhideWhenUsed="1" w:qFormat="1"/>
+    <w:lsdException w:name="Title" w:qFormat="1"/>
+    <w:lsdException w:name="Default Paragraph Font" w:semiHidden="1"/>
+    <w:lsdException w:name="Subtitle" w:qFormat="1"/>
+    <w:lsdException w:name="Strong" w:qFormat="1"/>
+    <w:lsdException w:name="Emphasis" w:qFormat="1"/>
+    <w:lsdException w:name="HTML Top of Form" w:semiHidden="1" w:uiPriority="99" w:unhideWhenUsed="1"/>
+    <w:lsdException w:name="HTML Bottom of Form" w:semiHidden="1" w:uiPriority="99" w:unhideWhenUsed="1"/>
+    <w:lsdException w:name="Normal Table" w:semiHidden="1" w:unhideWhenUsed="1"/>
+    <w:lsdException w:name="No List" w:semiHidden="1" w:uiPriority="99" w:unhideWhenUsed="1"/>
+    <w:lsdException w:name="Outline List 1" w:semiHidden="1" w:uiPriority="99" w:unhideWhenUsed="1"/>
+    <w:lsdException w:name="Outline List 2" w:semiHidden="1" w:uiPriority="99" w:unhideWhenUsed="1"/>
+    <w:lsdException w:name="Outline List 3" w:semiHidden="1" w:uiPriority="99" w:unhideWhenUsed="1"/>
+    <w:lsdException w:name="Table Simple 1" w:semiHidden="1" w:unhideWhenUsed="1"/>
+    <w:lsdException w:name="Table Simple 2" w:semiHidden="1" w:unhideWhenUsed="1"/>
+    <w:lsdException w:name="Table Simple 3" w:semiHidden="1" w:unhideWhenUsed="1"/>
+    <w:lsdException w:name="Table Classic 1" w:semiHidden="1" w:unhideWhenUsed="1"/>
+    <w:lsdException w:name="Table Classic 2" w:semiHidden="1" w:unhideWhenUsed="1"/>
+    <w:lsdException w:name="Table Classic 3" w:semiHidden="1" w:unhideWhenUsed="1"/>
+    <w:lsdException w:name="Table Classic 4" w:semiHidden="1" w:unhideWhenUsed="1"/>
+    <w:lsdException w:name="Table Colorful 1" w:semiHidden="1" w:unhideWhenUsed="1"/>
+    <w:lsdException w:name="Table Colorful 2" w:semiHidden="1" w:unhideWhenUsed="1"/>
+    <w:lsdException w:name="Table Colorful 3" w:semiHidden="1" w:unhideWhenUsed="1"/>
+    <w:lsdException w:name="Table Columns 1" w:semiHidden="1" w:unhideWhenUsed="1"/>
+    <w:lsdException w:name="Table Columns 2" w:semiHidden="1" w:unhideWhenUsed="1"/>
+    <w:lsdException w:name="Table Columns 3" w:semiHidden="1" w:unhideWhenUsed="1"/>
+    <w:lsdException w:name="Table Columns 4" w:semiHidden="1" w:unhideWhenUsed="1"/>
+    <w:lsdException w:name="Table Columns 5" w:semiHidden="1" w:unhideWhenUsed="1"/>
+    <w:lsdException w:name="Table Grid 1" w:semiHidden="1" w:unhideWhenUsed="1"/>
+    <w:lsdException w:name="Table Grid 2" w:semiHidden="1" w:unhideWhenUsed="1"/>
+    <w:lsdException w:name="Table Grid 3" w:semiHidden="1" w:unhideWhenUsed="1"/>
+    <w:lsdException w:name="Table Grid 4" w:semiHidden="1" w:unhideWhenUsed="1"/>
+    <w:lsdException w:name="Table Grid 5" w:semiHidden="1" w:unhideWhenUsed="1"/>
+    <w:lsdException w:name="Table Grid 6" w:semiHidden="1" w:unhideWhenUsed="1"/>
+    <w:lsdException w:name="Table Grid 7" w:semiHidden="1" w:unhideWhenUsed="1"/>
+    <w:lsdException w:name="Table Grid 8" w:semiHidden="1" w:unhideWhenUsed="1"/>
+    <w:lsdException w:name="Table List 1" w:semiHidden="1" w:unhideWhenUsed="1"/>
+    <w:lsdException w:name="Table List 2" w:semiHidden="1" w:unhideWhenUsed="1"/>
+    <w:lsdException w:name="Table List 3" w:semiHidden="1" w:unhideWhenUsed="1"/>
+    <w:lsdException w:name="Table List 4" w:semiHidden="1" w:unhideWhenUsed="1"/>
+    <w:lsdException w:name="Table List 5" w:semiHidden="1" w:unhideWhenUsed="1"/>
+    <w:lsdException w:name="Table List 6" w:semiHidden="1" w:unhideWhenUsed="1"/>
+    <w:lsdException w:name="Table List 7" w:semiHidden="1" w:unhideWhenUsed="1"/>
+    <w:lsdException w:name="Table List 8" w:semiHidden="1" w:unhideWhenUsed="1"/>
+    <w:lsdException w:name="Table 3D effects 1" w:semiHidden="1" w:unhideWhenUsed="1"/>
+    <w:lsdException w:name="Table 3D effects 2" w:semiHidden="1" w:unhideWhenUsed="1"/>
+    <w:lsdException w:name="Table 3D effects 3" w:semiHidden="1" w:unhideWhenUsed="1"/>
+    <w:lsdException w:name="Table Contemporary" w:semiHidden="1" w:unhideWhenUsed="1"/>
+    <w:lsdException w:name="Table Elegant" w:semiHidden="1" w:unhideWhenUsed="1"/>
+    <w:lsdException w:name="Table Professional" w:semiHidden="1" w:unhideWhenUsed="1"/>
+    <w:lsdException w:name="Table Subtle 1" w:semiHidden="1" w:unhideWhenUsed="1"/>
+    <w:lsdException w:name="Table Subtle 2" w:semiHidden="1" w:unhideWhenUsed="1"/>
+    <w:lsdException w:name="Table Web 1" w:semiHidden="1" w:unhideWhenUsed="1"/>
+    <w:lsdException w:name="Table Web 2" w:semiHidden="1" w:unhideWhenUsed="1"/>
+    <w:lsdException w:name="Table Web 3" w:semiHidden="1" w:unhideWhenUsed="1"/>
+    <w:lsdException w:name="Table Theme" w:semiHidden="1" w:unhideWhenUsed="1"/>
+    <w:lsdException w:name="Placeholder Text" w:semiHidden="1" w:uiPriority="99" w:unhideWhenUsed="1"/>
+    <w:lsdException w:name="No Spacing" w:semiHidden="1" w:uiPriority="99" w:unhideWhenUsed="1"/>
+    <w:lsdException w:name="Light Shading" w:uiPriority="60"/>
+    <w:lsdException w:name="Light List" w:uiPriority="61"/>
+    <w:lsdException w:name="Light Grid" w:uiPriority="62"/>
+    <w:lsdException w:name="Medium Shading 1" w:uiPriority="63"/>
+    <w:lsdException w:name="Medium Shading 2" w:uiPriority="64"/>
+    <w:lsdException w:name="Medium List 1" w:uiPriority="65"/>
+    <w:lsdException w:name="Medium List 2" w:uiPriority="66"/>
+    <w:lsdException w:name="Medium Grid 1" w:uiPriority="67"/>
+    <w:lsdException w:name="Medium Grid 2" w:uiPriority="68"/>
+    <w:lsdException w:name="Medium Grid 3" w:uiPriority="69"/>
+    <w:lsdException w:name="Dark List" w:uiPriority="70"/>
+    <w:lsdException w:name="Colorful Shading" w:uiPriority="71"/>
+    <w:lsdException w:name="Colorful List" w:uiPriority="72"/>
+    <w:lsdException w:name="Colorful Grid" w:uiPriority="73"/>
+    <w:lsdException w:name="Light Shading Accent 1" w:uiPriority="60"/>
+    <w:lsdException w:name="Light List Accent 1" w:uiPriority="61"/>
+    <w:lsdException w:name="Light Grid Accent 1" w:uiPriority="62"/>
+    <w:lsdException w:name="Medium Shading 1 Accent 1" w:uiPriority="63"/>
+    <w:lsdException w:name="Medium Shading 2 Accent 1" w:uiPriority="64"/>
+    <w:lsdException w:name="Medium List 1 Accent 1" w:uiPriority="65"/>
+    <w:lsdException w:name="Revision" w:semiHidden="1" w:uiPriority="99" w:unhideWhenUsed="1"/>
+    <w:lsdException w:name="List Paragraph" w:semiHidden="1" w:uiPriority="99" w:unhideWhenUsed="1"/>
+    <w:lsdException w:name="Quote" w:semiHidden="1" w:uiPriority="99" w:unhideWhenUsed="1"/>
+    <w:lsdException w:name="Intense Quote" w:semiHidden="1" w:uiPriority="99" w:unhideWhenUsed="1"/>
+    <w:lsdException w:name="Medium List 2 Accent 1" w:uiPriority="66"/>
+    <w:lsdException w:name="Medium Grid 1 Accent 1" w:uiPriority="67"/>
+    <w:lsdException w:name="Medium Grid 2 Accent 1" w:uiPriority="68"/>
+    <w:lsdException w:name="Medium Grid 3 Accent 1" w:uiPriority="69"/>
+    <w:lsdException w:name="Dark List Accent 1" w:uiPriority="70"/>
+    <w:lsdException w:name="Colorful Shading Accent 1" w:uiPriority="71"/>
+    <w:lsdException w:name="Colorful List Accent 1" w:uiPriority="72"/>
+    <w:lsdException w:name="Colorful Grid Accent 1" w:uiPriority="73"/>
+    <w:lsdException w:name="Light Shading Accent 2" w:uiPriority="60"/>
+    <w:lsdException w:name="Light List Accent 2" w:uiPriority="61"/>
+    <w:lsdException w:name="Light Grid Accent 2" w:uiPriority="62"/>
+    <w:lsdException w:name="Medium Shading 1 Accent 2" w:uiPriority="63"/>
+    <w:lsdException w:name="Medium Shading 2 Accent 2" w:uiPriority="64"/>
+    <w:lsdException w:name="Medium List 1 Accent 2" w:uiPriority="65"/>
+    <w:lsdException w:name="Medium List 2 Accent 2" w:uiPriority="66"/>
+    <w:lsdException w:name="Medium Grid 1 Accent 2" w:uiPriority="67"/>
+    <w:lsdException w:name="Medium Grid 2 Accent 2" w:uiPriority="68"/>
+    <w:lsdException w:name="Medium Grid 3 Accent 2" w:uiPriority="69"/>
+    <w:lsdException w:name="Dark List Accent 2" w:uiPriority="70"/>
+    <w:lsdException w:name="Colorful Shading Accent 2" w:uiPriority="71"/>
+    <w:lsdException w:name="Colorful List Accent 2" w:uiPriority="72"/>
+    <w:lsdException w:name="Colorful Grid Accent 2" w:uiPriority="73"/>
+    <w:lsdException w:name="Light Shading Accent 3" w:uiPriority="60"/>
+    <w:lsdException w:name="Light List Accent 3" w:uiPriority="61"/>
+    <w:lsdException w:name="Light Grid Accent 3" w:uiPriority="62"/>
+    <w:lsdException w:name="Medium Shading 1 Accent 3" w:uiPriority="63"/>
+    <w:lsdException w:name="Medium Shading 2 Accent 3" w:uiPriority="64"/>
+    <w:lsdException w:name="Medium List 1 Accent 3" w:uiPriority="65"/>
+    <w:lsdException w:name="Medium List 2 Accent 3" w:uiPriority="66"/>
+    <w:lsdException w:name="Medium Grid 1 Accent 3" w:uiPriority="67"/>
+    <w:lsdException w:name="Medium Grid 2 Accent 3" w:uiPriority="68"/>
+    <w:lsdException w:name="Medium Grid 3 Accent 3" w:uiPriority="69"/>
+    <w:lsdException w:name="Dark List Accent 3" w:uiPriority="70"/>
+    <w:lsdException w:name="Colorful Shading Accent 3" w:uiPriority="71"/>
+    <w:lsdException w:name="Colorful List Accent 3" w:uiPriority="72"/>
+    <w:lsdException w:name="Colorful Grid Accent 3" w:uiPriority="73"/>
+    <w:lsdException w:name="Light Shading Accent 4" w:uiPriority="60"/>
+    <w:lsdException w:name="Light List Accent 4" w:uiPriority="61"/>
+    <w:lsdException w:name="Light Grid Accent 4" w:uiPriority="62"/>
+    <w:lsdException w:name="Medium Shading 1 Accent 4" w:uiPriority="63"/>
+    <w:lsdException w:name="Medium Shading 2 Accent 4" w:uiPriority="64"/>
+    <w:lsdException w:name="Medium List 1 Accent 4" w:uiPriority="65"/>
+    <w:lsdException w:name="Medium List 2 Accent 4" w:uiPriority="66"/>
+    <w:lsdException w:name="Medium Grid 1 Accent 4" w:uiPriority="67"/>
+    <w:lsdException w:name="Medium Grid 2 Accent 4" w:uiPriority="68"/>
+    <w:lsdException w:name="Medium Grid 3 Accent 4" w:uiPriority="69"/>
+    <w:lsdException w:name="Dark List Accent 4" w:uiPriority="70"/>
+    <w:lsdException w:name="Colorful Shading Accent 4" w:uiPriority="71"/>
+    <w:lsdException w:name="Colorful List Accent 4" w:uiPriority="72"/>
+    <w:lsdException w:name="Colorful Grid Accent 4" w:uiPriority="73"/>
+    <w:lsdException w:name="Light Shading Accent 5" w:uiPriority="60"/>
+    <w:lsdException w:name="Light List Accent 5" w:uiPriority="61"/>
+    <w:lsdException w:name="Light Grid Accent 5" w:uiPriority="62"/>
+    <w:lsdException w:name="Medium Shading 1 Accent 5" w:uiPriority="63"/>
+    <w:lsdException w:name="Medium Shading 2 Accent 5" w:uiPriority="64"/>
+    <w:lsdException w:name="Medium List 1 Accent 5" w:uiPriority="65"/>
+    <w:lsdException w:name="Medium List 2 Accent 5" w:uiPriority="66"/>
+    <w:lsdException w:name="Medium Grid 1 Accent 5" w:uiPriority="67"/>
+    <w:lsdException w:name="Medium Grid 2 Accent 5" w:uiPriority="68"/>
+    <w:lsdException w:name="Medium Grid 3 Accent 5" w:uiPriority="69"/>
+    <w:lsdException w:name="Dark List Accent 5" w:uiPriority="70"/>
+    <w:lsdException w:name="Colorful Shading Accent 5" w:uiPriority="71"/>
+    <w:lsdException w:name="Colorful List Accent 5" w:uiPriority="72"/>
+    <w:lsdException w:name="Colorful Grid Accent 5" w:uiPriority="73"/>
+    <w:lsdException w:name="Light Shading Accent 6" w:uiPriority="60"/>
+    <w:lsdException w:name="Light List Accent 6" w:uiPriority="61"/>
+    <w:lsdException w:name="Light Grid Accent 6" w:uiPriority="62"/>
+    <w:lsdException w:name="Medium Shading 1 Accent 6" w:uiPriority="63"/>
+    <w:lsdException w:name="Medium Shading 2 Accent 6" w:uiPriority="64"/>
+    <w:lsdException w:name="Medium List 1 Accent 6" w:uiPriority="65"/>
+    <w:lsdException w:name="Medium List 2 Accent 6" w:uiPriority="66"/>
+    <w:lsdException w:name="Medium Grid 1 Accent 6" w:uiPriority="67"/>
+    <w:lsdException w:name="Medium Grid 2 Accent 6" w:uiPriority="68"/>
+    <w:lsdException w:name="Medium Grid 3 Accent 6" w:uiPriority="69"/>
+    <w:lsdException w:name="Dark List Accent 6" w:uiPriority="70"/>
+    <w:lsdException w:name="Colorful Shading Accent 6" w:uiPriority="71"/>
+    <w:lsdException w:name="Colorful List Accent 6" w:uiPriority="72"/>
+    <w:lsdException w:name="Colorful Grid Accent 6" w:uiPriority="73"/>
+    <w:lsdException w:name="Subtle Emphasis" w:uiPriority="19" w:qFormat="1"/>
+    <w:lsdException w:name="Intense Emphasis" w:uiPriority="21" w:qFormat="1"/>
+    <w:lsdException w:name="Subtle Reference" w:uiPriority="31" w:qFormat="1"/>
+    <w:lsdException w:name="Intense Reference" w:uiPriority="32" w:qFormat="1"/>
+    <w:lsdException w:name="Book Title" w:uiPriority="33" w:qFormat="1"/>
+    <w:lsdException w:name="Bibliography" w:semiHidden="1" w:uiPriority="37" w:unhideWhenUsed="1"/>
+    <w:lsdException w:name="TOC Heading" w:semiHidden="1" w:uiPriority="39" w:unhideWhenUsed="1" w:qFormat="1"/>
+    <w:lsdException w:name="Plain Table 1" w:uiPriority="41"/>
+    <w:lsdException w:name="Plain Table 2" w:uiPriority="42"/>
+    <w:lsdException w:name="Plain Table 3" w:uiPriority="43"/>
+    <w:lsdException w:name="Plain Table 4" w:uiPriority="44"/>
+    <w:lsdException w:name="Plain Table 5" w:uiPriority="45"/>
+    <w:lsdException w:name="Grid Table Light" w:uiPriority="40"/>
+    <w:lsdException w:name="Grid Table 1 Light" w:uiPriority="46"/>
+    <w:lsdException w:name="Grid Table 2" w:uiPriority="47"/>
+    <w:lsdException w:name="Grid Table 3" w:uiPriority="48"/>
+    <w:lsdException w:name="Grid Table 4" w:uiPriority="49"/>
+    <w:lsdException w:name="Grid Table 5 Dark" w:uiPriority="50"/>
+    <w:lsdException w:name="Grid Table 6 Colorful" w:uiPriority="51"/>
+    <w:lsdException w:name="Grid Table 7 Colorful" w:uiPriority="52"/>
+    <w:lsdException w:name="Grid Table 1 Light Accent 1" w:uiPriority="46"/>
+    <w:lsdException w:name="Grid Table 2 Accent 1" w:uiPriority="47"/>
+    <w:lsdException w:name="Grid Table 3 Accent 1" w:uiPriority="48"/>
+    <w:lsdException w:name="Grid Table 4 Accent 1" w:uiPriority="49"/>
+    <w:lsdException w:name="Grid Table 5 Dark Accent 1" w:uiPriority="50"/>
+    <w:lsdException w:name="Grid Table 6 Colorful Accent 1" w:uiPriority="51"/>
+    <w:lsdException w:name="Grid Table 7 Colorful Accent 1" w:uiPriority="52"/>
+    <w:lsdException w:name="Grid Table 1 Light Accent 2" w:uiPriority="46"/>
+    <w:lsdException w:name="Grid Table 2 Accent 2" w:uiPriority="47"/>
+    <w:lsdException w:name="Grid Table 3 Accent 2" w:uiPriority="48"/>
+    <w:lsdException w:name="Grid Table 4 Accent 2" w:uiPriority="49"/>
+    <w:lsdException w:name="Grid Table 5 Dark Accent 2" w:uiPriority="50"/>
+    <w:lsdException w:name="Grid Table 6 Colorful Accent 2" w:uiPriority="51"/>
+    <w:lsdException w:name="Grid Table 7 Colorful Accent 2" w:uiPriority="52"/>
+    <w:lsdException w:name="Grid Table 1 Light Accent 3" w:uiPriority="46"/>
+    <w:lsdException w:name="Grid Table 2 Accent 3" w:uiPriority="47"/>
+    <w:lsdException w:name="Grid Table 3 Accent 3" w:uiPriority="48"/>
+    <w:lsdException w:name="Grid Table 4 Accent 3" w:uiPriority="49"/>
+    <w:lsdException w:name="Grid Table 5 Dark Accent 3" w:uiPriority="50"/>
+    <w:lsdException w:name="Grid Table 6 Colorful Accent 3" w:uiPriority="51"/>
+    <w:lsdException w:name="Grid Table 7 Colorful Accent 3" w:uiPriority="52"/>
+    <w:lsdException w:name="Grid Table 1 Light Accent 4" w:uiPriority="46"/>
+    <w:lsdException w:name="Grid Table 2 Accent 4" w:uiPriority="47"/>
+    <w:lsdException w:name="Grid Table 3 Accent 4" w:uiPriority="48"/>
+    <w:lsdException w:name="Grid Table 4 Accent 4" w:uiPriority="49"/>
+    <w:lsdException w:name="Grid Table 5 Dark Accent 4" w:uiPriority="50"/>
+    <w:lsdException w:name="Grid Table 6 Colorful Accent 4" w:uiPriority="51"/>
+    <w:lsdException w:name="Grid Table 7 Colorful Accent 4" w:uiPriority="52"/>
+    <w:lsdException w:name="Grid Table 1 Light Accent 5" w:uiPriority="46"/>
+    <w:lsdException w:name="Grid Table 2 Accent 5" w:uiPriority="47"/>
+    <w:lsdException w:name="Grid Table 3 Accent 5" w:uiPriority="48"/>
+    <w:lsdException w:name="Grid Table 4 Accent 5" w:uiPriority="49"/>
+    <w:lsdException w:name="Grid Table 5 Dark Accent 5" w:uiPriority="50"/>
+    <w:lsdException w:name="Grid Table 6 Colorful Accent 5" w:uiPriority="51"/>
+    <w:lsdException w:name="Grid Table 7 Colorful Accent 5" w:uiPriority="52"/>
+    <w:lsdException w:name="Grid Table 1 Light Accent 6" w:uiPriority="46"/>
+    <w:lsdException w:name="Grid Table 2 Accent 6" w:uiPriority="47"/>
+    <w:lsdException w:name="Grid Table 3 Accent 6" w:uiPriority="48"/>
+    <w:lsdException w:name="Grid Table 4 Accent 6" w:uiPriority="49"/>
+    <w:lsdException w:name="Grid Table 5 Dark Accent 6" w:uiPriority="50"/>
+    <w:lsdException w:name="Grid Table 6 Colorful Accent 6" w:uiPriority="51"/>
+    <w:lsdException w:name="Grid Table 7 Colorful Accent 6" w:uiPriority="52"/>
+    <w:lsdException w:name="List Table 1 Light" w:uiPriority="46"/>
+    <w:lsdException w:name="List Table 2" w:uiPriority="47"/>
+    <w:lsdException w:name="List Table 3" w:uiPriority="48"/>
+    <w:lsdException w:name="List Table 4" w:uiPriority="49"/>
+    <w:lsdException w:name="List Table 5 Dark" w:uiPriority="50"/>
+    <w:lsdException w:name="List Table 6 Colorful" w:uiPriority="51"/>
+    <w:lsdException w:name="List Table 7 Colorful" w:uiPriority="52"/>
+    <w:lsdException w:name="List Table 1 Light Accent 1" w:uiPriority="46"/>
+    <w:lsdException w:name="List Table 2 Accent 1" w:uiPriority="47"/>
+    <w:lsdException w:name="List Table 3 Accent 1" w:uiPriority="48"/>
+    <w:lsdException w:name="List Table 4 Accent 1" w:uiPriority="49"/>
+    <w:lsdException w:name="List Table 5 Dark Accent 1" w:uiPriority="50"/>
+    <w:lsdException w:name="List Table 6 Colorful Accent 1" w:uiPriority="51"/>
+    <w:lsdException w:name="List Table 7 Colorful Accent 1" w:uiPriority="52"/>
+    <w:lsdException w:name="List Table 1 Light Accent 2" w:uiPriority="46"/>
+    <w:lsdException w:name="List Table 2 Accent 2" w:uiPriority="47"/>
+    <w:lsdException w:name="List Table 3 Accent 2" w:uiPriority="48"/>
+    <w:lsdException w:name="List Table 4 Accent 2" w:uiPriority="49"/>
+    <w:lsdException w:name="List Table 5 Dark Accent 2" w:uiPriority="50"/>
+    <w:lsdException w:name="List Table 6 Colorful Accent 2" w:uiPriority="51"/>
+    <w:lsdException w:name="List Table 7 Colorful Accent 2" w:uiPriority="52"/>
+    <w:lsdException w:name="List Table 1 Light Accent 3" w:uiPriority="46"/>
+    <w:lsdException w:name="List Table 2 Accent 3" w:uiPriority="47"/>
+    <w:lsdException w:name="List Table 3 Accent 3" w:uiPriority="48"/>
+    <w:lsdException w:name="List Table 4 Accent 3" w:uiPriority="49"/>
+    <w:lsdException w:name="List Table 5 Dark Accent 3" w:uiPriority="50"/>
+    <w:lsdException w:name="List Table 6 Colorful Accent 3" w:uiPriority="51"/>
+    <w:lsdException w:name="List Table 7 Colorful Accent 3" w:uiPriority="52"/>
+    <w:lsdException w:name="List Table 1 Light Accent 4" w:uiPriority="46"/>
+    <w:lsdException w:name="List Table 2 Accent 4" w:uiPriority="47"/>
+    <w:lsdException w:name="List Table 3 Accent 4" w:uiPriority="48"/>
+    <w:lsdException w:name="List Table 4 Accent 4" w:uiPriority="49"/>
+    <w:lsdException w:name="List Table 5 Dark Accent 4" w:uiPriority="50"/>
+    <w:lsdException w:name="List Table 6 Colorful Accent 4" w:uiPriority="51"/>
+    <w:lsdException w:name="List Table 7 Colorful Accent 4" w:uiPriority="52"/>
+    <w:lsdException w:name="List Table 1 Light Accent 5" w:uiPriority="46"/>
+    <w:lsdException w:name="List Table 2 Accent 5" w:uiPriority="47"/>
+    <w:lsdException w:name="List Table 3 Accent 5" w:uiPriority="48"/>
+    <w:lsdException w:name="List Table 4 Accent 5" w:uiPriority="49"/>
+    <w:lsdException w:name="List Table 5 Dark Accent 5" w:uiPriority="50"/>
+    <w:lsdException w:name="List Table 6 Colorful Accent 5" w:uiPriority="51"/>
+    <w:lsdException w:name="List Table 7 Colorful Accent 5" w:uiPriority="52"/>
+    <w:lsdException w:name="List Table 1 Light Accent 6" w:uiPriority="46"/>
+    <w:lsdException w:name="List Table 2 Accent 6" w:uiPriority="47"/>
+    <w:lsdException w:name="List Table 3 Accent 6" w:uiPriority="48"/>
+    <w:lsdException w:name="List Table 4 Accent 6" w:uiPriority="49"/>
+    <w:lsdException w:name="List Table 5 Dark Accent 6" w:uiPriority="50"/>
+    <w:lsdException w:name="List Table 6 Colorful Accent 6" w:uiPriority="51"/>
+    <w:lsdException w:name="List Table 7 Colorful Accent 6" w:uiPriority="52"/>
+    <w:lsdException w:name="Mention" w:semiHidden="1" w:uiPriority="99" w:unhideWhenUsed="1"/>
+    <w:lsdException w:name="Smart Hyperlink" w:semiHidden="1" w:uiPriority="99" w:unhideWhenUsed="1"/>
+    <w:lsdException w:name="Hashtag" w:semiHidden="1" w:uiPriority="99" w:unhideWhenUsed="1"/>
+    <w:lsdException w:name="Unresolved Mention" w:semiHidden="1" w:uiPriority="99" w:unhideWhenUsed="1"/>
+    <w:lsdException w:name="Smart Link" w:semiHidden="1" w:uiPriority="99" w:unhideWhenUsed="1"/>
   </w:latentStyles>
-  <w:style w:type="paragraph" w:default="1" w:styleId="1">
+  <w:style w:type="paragraph" w:default="1" w:styleId="Normal">
     <w:name w:val="Normal"/>
     <w:qFormat/>
-    <w:uiPriority w:val="0"/>
     <w:pPr>
       <w:spacing w:after="160" w:line="259" w:lineRule="auto"/>
     </w:pPr>
     <w:rPr>
-      <w:rFonts w:asciiTheme="minorHAnsi" w:hAnsiTheme="minorHAnsi" w:eastAsiaTheme="minorHAnsi" w:cstheme="minorBidi"/>
+      <w:rFonts w:eastAsiaTheme="minorHAnsi"/>
       <w:kern w:val="2"/>
       <w:sz w:val="22"/>
       <w:szCs w:val="22"/>
-      <w:lang w:val="en-US" w:eastAsia="en-US" w:bidi="ar-SA"/>
       <w14:ligatures w14:val="standardContextual"/>
     </w:rPr>
   </w:style>
-  <w:style w:type="character" w:default="1" w:styleId="2">
+  <w:style w:type="character" w:default="1" w:styleId="DefaultParagraphFont">
     <w:name w:val="Default Paragraph Font"/>
+    <w:uiPriority w:val="1"/>
     <w:semiHidden/>
-    <w:uiPriority w:val="0"/>
+    <w:unhideWhenUsed/>
   </w:style>
-  <w:style w:type="table" w:default="1" w:styleId="3">
+  <w:style w:type="table" w:default="1" w:styleId="TableNormal">
     <w:name w:val="Normal Table"/>
+    <w:uiPriority w:val="99"/>
     <w:semiHidden/>
-    <w:uiPriority w:val="0"/>
+    <w:unhideWhenUsed/>
     <w:tblPr>
+      <w:tblInd w:w="0" w:type="dxa"/>
       <w:tblCellMar>
         <w:top w:w="0" w:type="dxa"/>
         <w:left w:w="108" w:type="dxa"/>
@@ -3789,6 +4134,12 @@
         <w:right w:w="108" w:type="dxa"/>
       </w:tblCellMar>
     </w:tblPr>
+  </w:style>
+  <w:style w:type="numbering" w:default="1" w:styleId="NoList">
+    <w:name w:val="No List"/>
+    <w:uiPriority w:val="99"/>
+    <w:semiHidden/>
+    <w:unhideWhenUsed/>
   </w:style>
 </w:styles>
 </file>
@@ -4045,6 +4396,7 @@
     </a:fmtScheme>
   </a:themeElements>
   <a:objectDefaults/>
+  <a:extraClrSchemeLst/>
 </a:theme>
 </file>
 

</xml_diff>

<commit_message>
fix the errors in time allocation for document processing and for the dowload of file
</commit_message>
<xml_diff>
--- a/File_Templates/Template_Certificate_of_Indigency.docx
+++ b/File_Templates/Template_Certificate_of_Indigency.docx
@@ -267,7 +267,7 @@
           </mc:Choice>
           <mc:Fallback>
             <w:pict>
-              <v:shapetype w14:anchorId="32D9127B" id="_x0000_t32" coordsize="21600,21600" o:spt="32" o:oned="t" path="m,l21600,21600e" filled="f">
+              <v:shapetype w14:anchorId="7E8B9BC0" id="_x0000_t32" coordsize="21600,21600" o:spt="32" o:oned="t" path="m,l21600,21600e" filled="f">
                 <v:path arrowok="t" fillok="f" o:connecttype="none"/>
                 <o:lock v:ext="edit" shapetype="t"/>
               </v:shapetype>
@@ -706,27 +706,7 @@
                                 <w:szCs w:val="24"/>
                                 <w:lang w:val="en-GB"/>
                               </w:rPr>
-                              <w:t xml:space="preserve">a bona fide resident of </w:t>
-                            </w:r>
-                            <w:r>
-                              <w:rPr>
-                                <w:rFonts w:ascii="Arial" w:hAnsi="Arial" w:cs="Arial"/>
-                                <w:b/>
-                                <w:bCs/>
-                                <w:sz w:val="24"/>
-                                <w:szCs w:val="24"/>
-                                <w:lang w:val="en-GB"/>
-                              </w:rPr>
-                              <w:t>${address}</w:t>
-                            </w:r>
-                            <w:r>
-                              <w:rPr>
-                                <w:rFonts w:ascii="Arial" w:hAnsi="Arial" w:cs="Arial"/>
-                                <w:sz w:val="24"/>
-                                <w:szCs w:val="24"/>
-                                <w:lang w:val="en-GB"/>
-                              </w:rPr>
-                              <w:t xml:space="preserve">, Sitio </w:t>
+                              <w:t xml:space="preserve">a bona fide resident of Sitio </w:t>
                             </w:r>
                             <w:r>
                               <w:rPr>
@@ -870,35 +850,16 @@
                                 <w:sz w:val="24"/>
                                 <w:szCs w:val="24"/>
                               </w:rPr>
-                              <w:t xml:space="preserve">request </w:t>
-                            </w:r>
-                            <w:proofErr w:type="gramStart"/>
-                            <w:r>
-                              <w:rPr>
-                                <w:rFonts w:ascii="Arial" w:hAnsi="Arial" w:cs="Arial"/>
-                                <w:sz w:val="24"/>
-                                <w:szCs w:val="24"/>
-                              </w:rPr>
-                              <w:t xml:space="preserve">of </w:t>
-                            </w:r>
-                            <w:r>
-                              <w:rPr>
-                                <w:rFonts w:ascii="Arial" w:hAnsi="Arial" w:cs="Arial"/>
-                                <w:sz w:val="24"/>
-                                <w:szCs w:val="24"/>
-                                <w:lang w:val="en-GB"/>
-                              </w:rPr>
-                              <w:t xml:space="preserve"> the</w:t>
-                            </w:r>
-                            <w:proofErr w:type="gramEnd"/>
-                            <w:r>
-                              <w:rPr>
-                                <w:rFonts w:ascii="Arial" w:hAnsi="Arial" w:cs="Arial"/>
-                                <w:sz w:val="24"/>
-                                <w:szCs w:val="24"/>
-                                <w:lang w:val="en-GB"/>
-                              </w:rPr>
-                              <w:t xml:space="preserve"> above-mentioned as part of the </w:t>
+                              <w:t xml:space="preserve">request of </w:t>
+                            </w:r>
+                            <w:r>
+                              <w:rPr>
+                                <w:rFonts w:ascii="Arial" w:hAnsi="Arial" w:cs="Arial"/>
+                                <w:sz w:val="24"/>
+                                <w:szCs w:val="24"/>
+                                <w:lang w:val="en-GB"/>
+                              </w:rPr>
+                              <w:t xml:space="preserve">the above-mentioned as part of the </w:t>
                             </w:r>
                             <w:proofErr w:type="spellStart"/>
                             <w:r>
@@ -1113,55 +1074,6 @@
                           <w:p>
                             <w:pPr>
                               <w:spacing w:after="0"/>
-                              <w:ind w:firstLine="720"/>
-                              <w:jc w:val="both"/>
-                              <w:rPr>
-                                <w:rFonts w:ascii="Arial" w:hAnsi="Arial" w:cs="Arial"/>
-                                <w:sz w:val="24"/>
-                                <w:szCs w:val="24"/>
-                              </w:rPr>
-                            </w:pPr>
-                          </w:p>
-                          <w:p>
-                            <w:pPr>
-                              <w:spacing w:after="0"/>
-                              <w:ind w:firstLine="720"/>
-                              <w:jc w:val="both"/>
-                              <w:rPr>
-                                <w:rFonts w:ascii="Arial" w:hAnsi="Arial" w:cs="Arial"/>
-                                <w:sz w:val="24"/>
-                                <w:szCs w:val="24"/>
-                              </w:rPr>
-                            </w:pPr>
-                          </w:p>
-                          <w:p>
-                            <w:pPr>
-                              <w:spacing w:after="0"/>
-                              <w:ind w:firstLine="720"/>
-                              <w:jc w:val="both"/>
-                              <w:rPr>
-                                <w:rFonts w:ascii="Arial" w:hAnsi="Arial" w:cs="Arial"/>
-                                <w:sz w:val="24"/>
-                                <w:szCs w:val="24"/>
-                              </w:rPr>
-                            </w:pPr>
-                          </w:p>
-                          <w:p>
-                            <w:pPr>
-                              <w:spacing w:after="0"/>
-                              <w:ind w:firstLine="720"/>
-                              <w:jc w:val="both"/>
-                              <w:rPr>
-                                <w:rFonts w:ascii="Arial" w:hAnsi="Arial" w:cs="Arial"/>
-                                <w:sz w:val="24"/>
-                                <w:szCs w:val="24"/>
-                              </w:rPr>
-                            </w:pPr>
-                          </w:p>
-                          <w:p>
-                            <w:pPr>
-                              <w:spacing w:after="0"/>
-                              <w:ind w:firstLine="720"/>
                               <w:jc w:val="both"/>
                               <w:rPr>
                                 <w:rFonts w:ascii="Arial" w:hAnsi="Arial" w:cs="Arial"/>
@@ -1605,27 +1517,7 @@
                           <w:szCs w:val="24"/>
                           <w:lang w:val="en-GB"/>
                         </w:rPr>
-                        <w:t xml:space="preserve">a bona fide resident of </w:t>
-                      </w:r>
-                      <w:r>
-                        <w:rPr>
-                          <w:rFonts w:ascii="Arial" w:hAnsi="Arial" w:cs="Arial"/>
-                          <w:b/>
-                          <w:bCs/>
-                          <w:sz w:val="24"/>
-                          <w:szCs w:val="24"/>
-                          <w:lang w:val="en-GB"/>
-                        </w:rPr>
-                        <w:t>${address}</w:t>
-                      </w:r>
-                      <w:r>
-                        <w:rPr>
-                          <w:rFonts w:ascii="Arial" w:hAnsi="Arial" w:cs="Arial"/>
-                          <w:sz w:val="24"/>
-                          <w:szCs w:val="24"/>
-                          <w:lang w:val="en-GB"/>
-                        </w:rPr>
-                        <w:t xml:space="preserve">, Sitio </w:t>
+                        <w:t xml:space="preserve">a bona fide resident of Sitio </w:t>
                       </w:r>
                       <w:r>
                         <w:rPr>
@@ -1769,35 +1661,16 @@
                           <w:sz w:val="24"/>
                           <w:szCs w:val="24"/>
                         </w:rPr>
-                        <w:t xml:space="preserve">request </w:t>
-                      </w:r>
-                      <w:proofErr w:type="gramStart"/>
-                      <w:r>
-                        <w:rPr>
-                          <w:rFonts w:ascii="Arial" w:hAnsi="Arial" w:cs="Arial"/>
-                          <w:sz w:val="24"/>
-                          <w:szCs w:val="24"/>
-                        </w:rPr>
-                        <w:t xml:space="preserve">of </w:t>
-                      </w:r>
-                      <w:r>
-                        <w:rPr>
-                          <w:rFonts w:ascii="Arial" w:hAnsi="Arial" w:cs="Arial"/>
-                          <w:sz w:val="24"/>
-                          <w:szCs w:val="24"/>
-                          <w:lang w:val="en-GB"/>
-                        </w:rPr>
-                        <w:t xml:space="preserve"> the</w:t>
-                      </w:r>
-                      <w:proofErr w:type="gramEnd"/>
-                      <w:r>
-                        <w:rPr>
-                          <w:rFonts w:ascii="Arial" w:hAnsi="Arial" w:cs="Arial"/>
-                          <w:sz w:val="24"/>
-                          <w:szCs w:val="24"/>
-                          <w:lang w:val="en-GB"/>
-                        </w:rPr>
-                        <w:t xml:space="preserve"> above-mentioned as part of the </w:t>
+                        <w:t xml:space="preserve">request of </w:t>
+                      </w:r>
+                      <w:r>
+                        <w:rPr>
+                          <w:rFonts w:ascii="Arial" w:hAnsi="Arial" w:cs="Arial"/>
+                          <w:sz w:val="24"/>
+                          <w:szCs w:val="24"/>
+                          <w:lang w:val="en-GB"/>
+                        </w:rPr>
+                        <w:t xml:space="preserve">the above-mentioned as part of the </w:t>
                       </w:r>
                       <w:proofErr w:type="spellStart"/>
                       <w:r>
@@ -2012,55 +1885,6 @@
                     <w:p>
                       <w:pPr>
                         <w:spacing w:after="0"/>
-                        <w:ind w:firstLine="720"/>
-                        <w:jc w:val="both"/>
-                        <w:rPr>
-                          <w:rFonts w:ascii="Arial" w:hAnsi="Arial" w:cs="Arial"/>
-                          <w:sz w:val="24"/>
-                          <w:szCs w:val="24"/>
-                        </w:rPr>
-                      </w:pPr>
-                    </w:p>
-                    <w:p>
-                      <w:pPr>
-                        <w:spacing w:after="0"/>
-                        <w:ind w:firstLine="720"/>
-                        <w:jc w:val="both"/>
-                        <w:rPr>
-                          <w:rFonts w:ascii="Arial" w:hAnsi="Arial" w:cs="Arial"/>
-                          <w:sz w:val="24"/>
-                          <w:szCs w:val="24"/>
-                        </w:rPr>
-                      </w:pPr>
-                    </w:p>
-                    <w:p>
-                      <w:pPr>
-                        <w:spacing w:after="0"/>
-                        <w:ind w:firstLine="720"/>
-                        <w:jc w:val="both"/>
-                        <w:rPr>
-                          <w:rFonts w:ascii="Arial" w:hAnsi="Arial" w:cs="Arial"/>
-                          <w:sz w:val="24"/>
-                          <w:szCs w:val="24"/>
-                        </w:rPr>
-                      </w:pPr>
-                    </w:p>
-                    <w:p>
-                      <w:pPr>
-                        <w:spacing w:after="0"/>
-                        <w:ind w:firstLine="720"/>
-                        <w:jc w:val="both"/>
-                        <w:rPr>
-                          <w:rFonts w:ascii="Arial" w:hAnsi="Arial" w:cs="Arial"/>
-                          <w:sz w:val="24"/>
-                          <w:szCs w:val="24"/>
-                        </w:rPr>
-                      </w:pPr>
-                    </w:p>
-                    <w:p>
-                      <w:pPr>
-                        <w:spacing w:after="0"/>
-                        <w:ind w:firstLine="720"/>
                         <w:jc w:val="both"/>
                         <w:rPr>
                           <w:rFonts w:ascii="Arial" w:hAnsi="Arial" w:cs="Arial"/>

</xml_diff>